<commit_message>
Add replyTo for all emails to redirect replies to cdbhs92@gmail.com
All emails now have replyTo: 'cdbhs92@gmail.com' so that when
recipients reply, the email goes to a real inbox instead of
the non-existent communication@cdbhs.net or convocations@cdbhs.net

🤖 Generated with [Claude Code](https://claude.com/claude-code)

Co-Authored-By: Claude <noreply@anthropic.com>
</commit_message>
<xml_diff>
--- a/Guide_Utilisateur_CDBHS.docx
+++ b/Guide_Utilisateur_CDBHS.docx
@@ -8,7 +8,7 @@
         <w:jc w:val="center"/>
       </w:pPr>
       <w:r>
-        <w:t>CDBHS - Guide Utilisateur</w:t>
+        <w:t>Guide Utilisateur</w:t>
       </w:r>
     </w:p>
     <w:p>
@@ -17,511 +17,477 @@
       </w:pPr>
       <w:r>
         <w:rPr>
-          <w:i/>
-          <w:sz w:val="28"/>
+          <w:b/>
+          <w:sz w:val="36"/>
         </w:rPr>
-        <w:t>Application de Gestion des Tournois de Billard</w:t>
+        <w:t>Application de Gestion des Tournois</w:t>
       </w:r>
     </w:p>
-    <w:p/>
     <w:p>
       <w:pPr>
         <w:jc w:val="center"/>
       </w:pPr>
       <w:r>
-        <w:t>Version : Décembre 2024</w:t>
+        <w:t>Comité Départemental de Billard des Hauts-de-Seine</w:t>
       </w:r>
     </w:p>
-    <w:p/>
-    <w:p/>
     <w:p>
       <w:pPr>
-        <w:pStyle w:val="Heading1"/>
+        <w:jc w:val="center"/>
       </w:pPr>
       <w:r>
-        <w:t>1. Objectifs de l'application</w:t>
+        <w:t>Version du 08/12/2025</w:t>
       </w:r>
     </w:p>
     <w:p>
       <w:r>
-        <w:rPr>
-          <w:b w:val="0"/>
-        </w:rPr>
-        <w:t xml:space="preserve">L'application CDBHS Tournois est un outil de gestion complet pour le </w:t>
-      </w:r>
-      <w:r>
-        <w:rPr>
-          <w:b/>
-        </w:rPr>
-        <w:t>Comité Départemental de Billard des Hauts-de-Seine</w:t>
-      </w:r>
-      <w:r>
-        <w:t>. Elle permet de :</w:t>
+        <w:br w:type="page"/>
       </w:r>
     </w:p>
     <w:p>
       <w:pPr>
-        <w:pStyle w:val="ListBullet"/>
+        <w:pStyle w:val="Heading1"/>
       </w:pPr>
       <w:r>
-        <w:t>Gérer les fichiers des joueurs licenciés du département</w:t>
-      </w:r>
-    </w:p>
-    <w:p>
-      <w:pPr>
-        <w:pStyle w:val="ListBullet"/>
-      </w:pPr>
-      <w:r>
-        <w:t>Importer et suivre les résultats des tournois joués</w:t>
-      </w:r>
-    </w:p>
-    <w:p>
-      <w:pPr>
-        <w:pStyle w:val="ListBullet"/>
-      </w:pPr>
-      <w:r>
-        <w:t>Calculer et afficher les classements par catégorie</w:t>
-      </w:r>
-    </w:p>
-    <w:p>
-      <w:pPr>
-        <w:pStyle w:val="ListBullet"/>
-      </w:pPr>
-      <w:r>
-        <w:t>Organiser les tournois à venir (constitution des poules, convocations par email)</w:t>
-      </w:r>
-    </w:p>
-    <w:p>
-      <w:pPr>
-        <w:pStyle w:val="ListBullet"/>
-      </w:pPr>
-      <w:r>
-        <w:t>Gérer les inscriptions aux compétitions</w:t>
-      </w:r>
-    </w:p>
-    <w:p>
-      <w:pPr>
-        <w:pStyle w:val="ListBullet"/>
-      </w:pPr>
-      <w:r>
-        <w:t>Administrer les paramètres du système (clubs, catégories, templates email)</w:t>
-      </w:r>
-    </w:p>
-    <w:p/>
-    <w:p>
-      <w:pPr>
-        <w:pStyle w:val="Heading1"/>
-      </w:pPr>
-      <w:r>
-        <w:t>2. Les Fichiers</w:t>
-      </w:r>
-    </w:p>
-    <w:p>
-      <w:pPr>
-        <w:pStyle w:val="Heading2"/>
-      </w:pPr>
-      <w:r>
-        <w:t>2.1 Accès au menu Fichiers</w:t>
+        <w:t>Table des Matières</w:t>
       </w:r>
     </w:p>
     <w:p>
       <w:r>
-        <w:t xml:space="preserve">Le menu </w:t>
-      </w:r>
-      <w:r>
-        <w:rPr>
-          <w:b/>
-        </w:rPr>
-        <w:t>Fichiers</w:t>
-      </w:r>
-      <w:r>
-        <w:t xml:space="preserve"> dans la barre de navigation donne accès à toutes les données de référence.</w:t>
-      </w:r>
-    </w:p>
-    <w:p>
-      <w:pPr>
-        <w:pStyle w:val="Heading2"/>
-      </w:pPr>
-      <w:r>
-        <w:t>2.2 Joueurs</w:t>
+        <w:t>1. Introduction</w:t>
       </w:r>
     </w:p>
     <w:p>
       <w:r>
-        <w:t>La page Joueurs permet de :</w:t>
-      </w:r>
-    </w:p>
-    <w:p>
-      <w:pPr>
-        <w:pStyle w:val="ListBullet"/>
-      </w:pPr>
-      <w:r>
-        <w:t>Consulter la liste complète des joueurs du département</w:t>
-      </w:r>
-    </w:p>
-    <w:p>
-      <w:pPr>
-        <w:pStyle w:val="ListBullet"/>
-      </w:pPr>
-      <w:r>
-        <w:t>Rechercher un joueur par nom, prénom ou numéro de licence</w:t>
-      </w:r>
-    </w:p>
-    <w:p>
-      <w:pPr>
-        <w:pStyle w:val="ListBullet"/>
-      </w:pPr>
-      <w:r>
-        <w:t>Filtrer par club ou par catégorie</w:t>
-      </w:r>
-    </w:p>
-    <w:p>
-      <w:pPr>
-        <w:pStyle w:val="ListBullet"/>
-      </w:pPr>
-      <w:r>
-        <w:t>Voir le détail d'un joueur (classements dans chaque discipline)</w:t>
-      </w:r>
-    </w:p>
-    <w:p>
-      <w:pPr>
-        <w:pStyle w:val="ListBullet"/>
-      </w:pPr>
-      <w:r>
-        <w:t>Accéder à l'historique des résultats d'un joueur</w:t>
-      </w:r>
-    </w:p>
-    <w:p>
-      <w:pPr>
-        <w:pStyle w:val="Heading2"/>
-      </w:pPr>
-      <w:r>
-        <w:t>2.3 Tournois joués</w:t>
+        <w:t>2. Connexion</w:t>
       </w:r>
     </w:p>
     <w:p>
       <w:r>
-        <w:t>Cette page affiche l'historique de tous les tournois importés avec :</w:t>
-      </w:r>
-    </w:p>
-    <w:p>
-      <w:pPr>
-        <w:pStyle w:val="ListBullet"/>
-      </w:pPr>
-      <w:r>
-        <w:t>La catégorie et le numéro de tournoi</w:t>
-      </w:r>
-    </w:p>
-    <w:p>
-      <w:pPr>
-        <w:pStyle w:val="ListBullet"/>
-      </w:pPr>
-      <w:r>
-        <w:t>La saison concernée</w:t>
-      </w:r>
-    </w:p>
-    <w:p>
-      <w:pPr>
-        <w:pStyle w:val="ListBullet"/>
-      </w:pPr>
-      <w:r>
-        <w:t>Le nombre de participants</w:t>
-      </w:r>
-    </w:p>
-    <w:p>
-      <w:pPr>
-        <w:pStyle w:val="ListBullet"/>
-      </w:pPr>
-      <w:r>
-        <w:t>La date du tournoi</w:t>
-      </w:r>
-    </w:p>
-    <w:p>
-      <w:pPr>
-        <w:pStyle w:val="ListBullet"/>
-      </w:pPr>
-      <w:r>
-        <w:t>Un lien pour voir les résultats détaillés</w:t>
-      </w:r>
-    </w:p>
-    <w:p>
-      <w:pPr>
-        <w:pStyle w:val="Heading2"/>
-      </w:pPr>
-      <w:r>
-        <w:t>2.4 Compétitions &amp; Inscriptions</w:t>
+        <w:t>3. Tableau de Bord</w:t>
       </w:r>
     </w:p>
     <w:p>
       <w:r>
-        <w:t>Cette section permet de :</w:t>
-      </w:r>
-    </w:p>
-    <w:p>
-      <w:pPr>
-        <w:pStyle w:val="ListBullet"/>
-      </w:pPr>
-      <w:r>
-        <w:t>Importer le fichier des compétitions de la FFB (tournois externes)</w:t>
-      </w:r>
-    </w:p>
-    <w:p>
-      <w:pPr>
-        <w:pStyle w:val="ListBullet"/>
-      </w:pPr>
-      <w:r>
-        <w:t>Voir les inscriptions des joueurs aux compétitions</w:t>
-      </w:r>
-    </w:p>
-    <w:p>
-      <w:pPr>
-        <w:pStyle w:val="ListBullet"/>
-      </w:pPr>
-      <w:r>
-        <w:t>Gérer les forfaits et confirmations</w:t>
-      </w:r>
-    </w:p>
-    <w:p>
-      <w:pPr>
-        <w:pStyle w:val="Heading2"/>
-      </w:pPr>
-      <w:r>
-        <w:t>2.5 Clubs</w:t>
+        <w:t>4. Compétitions à Jouer</w:t>
       </w:r>
     </w:p>
     <w:p>
       <w:r>
-        <w:t>Gestion des clubs du département :</w:t>
-      </w:r>
-    </w:p>
-    <w:p>
-      <w:pPr>
-        <w:pStyle w:val="ListBullet"/>
-      </w:pPr>
-      <w:r>
-        <w:t>Liste des clubs avec leurs coordonnées</w:t>
-      </w:r>
-    </w:p>
-    <w:p>
-      <w:pPr>
-        <w:pStyle w:val="ListBullet"/>
-      </w:pPr>
-      <w:r>
-        <w:t>Adresse complète pour les convocations</w:t>
-      </w:r>
-    </w:p>
-    <w:p>
-      <w:pPr>
-        <w:pStyle w:val="ListBullet"/>
-      </w:pPr>
-      <w:r>
-        <w:t>Nombre de tables disponibles</w:t>
-      </w:r>
-    </w:p>
-    <w:p>
-      <w:pPr>
-        <w:pStyle w:val="ListBullet"/>
-      </w:pPr>
-      <w:r>
-        <w:t>Logo du club</w:t>
-      </w:r>
-    </w:p>
-    <w:p>
-      <w:pPr>
-        <w:pStyle w:val="Heading2"/>
-      </w:pPr>
-      <w:r>
-        <w:t>2.6 Import des données (Admin)</w:t>
+        <w:t>5. Résultats des Tournois</w:t>
       </w:r>
     </w:p>
     <w:p>
       <w:r>
-        <w:rPr>
-          <w:i/>
-        </w:rPr>
-        <w:t>Fonctions réservées aux administrateurs :</w:t>
-      </w:r>
-    </w:p>
-    <w:p>
-      <w:pPr>
-        <w:pStyle w:val="ListBullet"/>
-      </w:pPr>
-      <w:r>
-        <w:t>Import Joueurs : Permet d'importer un fichier CSV contenant la liste des joueurs licenciés.</w:t>
-      </w:r>
-    </w:p>
-    <w:p>
-      <w:pPr>
-        <w:pStyle w:val="ListBullet"/>
-      </w:pPr>
-      <w:r>
-        <w:t>Import Tournoi : Permet d'importer les résultats d'un tournoi depuis un fichier Excel avec les moyennes et points attribués.</w:t>
-      </w:r>
-    </w:p>
-    <w:p/>
-    <w:p>
-      <w:pPr>
-        <w:pStyle w:val="Heading1"/>
-      </w:pPr>
-      <w:r>
-        <w:t>3. Résultats (Tournois joués et Classements)</w:t>
-      </w:r>
-    </w:p>
-    <w:p>
-      <w:pPr>
-        <w:pStyle w:val="Heading2"/>
-      </w:pPr>
-      <w:r>
-        <w:t>3.1 Classements</w:t>
+        <w:t>6. Classements</w:t>
       </w:r>
     </w:p>
     <w:p>
       <w:r>
-        <w:t>La page Classements affiche le classement actuel des joueurs :</w:t>
-      </w:r>
-    </w:p>
-    <w:p>
-      <w:pPr>
-        <w:pStyle w:val="ListBullet"/>
-      </w:pPr>
-      <w:r>
-        <w:t>Sélection de la catégorie (LIBRE R1, CADRE N3, 3 BANDES R2, etc.)</w:t>
-      </w:r>
-    </w:p>
-    <w:p>
-      <w:pPr>
-        <w:pStyle w:val="ListBullet"/>
-      </w:pPr>
-      <w:r>
-        <w:t>Affichage du rang, nom, club, points cumulés</w:t>
-      </w:r>
-    </w:p>
-    <w:p>
-      <w:pPr>
-        <w:pStyle w:val="ListBullet"/>
-      </w:pPr>
-      <w:r>
-        <w:t>Possibilité d'exporter en Excel</w:t>
-      </w:r>
-    </w:p>
-    <w:p>
-      <w:pPr>
-        <w:pStyle w:val="ListBullet"/>
-      </w:pPr>
-      <w:r>
-        <w:t>Calcul automatique basé sur les 3 meilleurs tournois</w:t>
-      </w:r>
-    </w:p>
-    <w:p>
-      <w:pPr>
-        <w:pStyle w:val="Heading2"/>
-      </w:pPr>
-      <w:r>
-        <w:t>3.2 Résultats des tournois</w:t>
+        <w:t>7. Emailing</w:t>
       </w:r>
     </w:p>
     <w:p>
       <w:r>
-        <w:t>Pour chaque tournoi joué, on peut consulter :</w:t>
-      </w:r>
-    </w:p>
-    <w:p>
-      <w:pPr>
-        <w:pStyle w:val="ListBullet"/>
-      </w:pPr>
-      <w:r>
-        <w:t>Le classement final avec les points attribués</w:t>
-      </w:r>
-    </w:p>
-    <w:p>
-      <w:pPr>
-        <w:pStyle w:val="ListBullet"/>
-      </w:pPr>
-      <w:r>
-        <w:t>Les moyennes réalisées par chaque joueur</w:t>
-      </w:r>
-    </w:p>
-    <w:p>
-      <w:pPr>
-        <w:pStyle w:val="ListBullet"/>
-      </w:pPr>
-      <w:r>
-        <w:t>Le détail des parties jouées</w:t>
-      </w:r>
-    </w:p>
-    <w:p>
-      <w:pPr>
-        <w:pStyle w:val="ListBullet"/>
-      </w:pPr>
-      <w:r>
-        <w:t>Les statistiques du tournoi</w:t>
-      </w:r>
-    </w:p>
-    <w:p>
-      <w:pPr>
-        <w:pStyle w:val="Heading2"/>
-      </w:pPr>
-      <w:r>
-        <w:t>3.3 Historique d'un joueur</w:t>
+        <w:t>8. Gestion des Joueurs</w:t>
       </w:r>
     </w:p>
     <w:p>
       <w:r>
-        <w:t>En cliquant sur un joueur, on accède à :</w:t>
-      </w:r>
-    </w:p>
-    <w:p>
-      <w:pPr>
-        <w:pStyle w:val="ListBullet"/>
-      </w:pPr>
-      <w:r>
-        <w:t>Ses résultats tournoi par tournoi</w:t>
-      </w:r>
-    </w:p>
-    <w:p>
-      <w:pPr>
-        <w:pStyle w:val="ListBullet"/>
-      </w:pPr>
-      <w:r>
-        <w:t>L'évolution de ses moyennes</w:t>
-      </w:r>
-    </w:p>
-    <w:p>
-      <w:pPr>
-        <w:pStyle w:val="ListBullet"/>
-      </w:pPr>
-      <w:r>
-        <w:t>Ses classements dans chaque discipline</w:t>
-      </w:r>
-    </w:p>
-    <w:p>
-      <w:pPr>
-        <w:pStyle w:val="ListBullet"/>
-      </w:pPr>
-      <w:r>
-        <w:t>Le cumul de ses points par saison</w:t>
-      </w:r>
-    </w:p>
-    <w:p/>
-    <w:p>
-      <w:pPr>
-        <w:pStyle w:val="Heading1"/>
-      </w:pPr>
-      <w:r>
-        <w:t>4. Tournois à jouer</w:t>
+        <w:t>9. Paramètres</w:t>
       </w:r>
     </w:p>
     <w:p>
       <w:r>
-        <w:t>Cette section est le cœur opérationnel de l'application pour l'organisation des compétitions.</w:t>
+        <w:br w:type="page"/>
       </w:r>
     </w:p>
     <w:p>
       <w:pPr>
+        <w:pStyle w:val="Heading1"/>
+      </w:pPr>
+      <w:r>
+        <w:t>1. Introduction</w:t>
+      </w:r>
+    </w:p>
+    <w:p>
+      <w:r>
+        <w:t>L'application de Gestion des Tournois CDBHS permet de gérer l'ensemble du cycle des compétitions départementales de billard : de l'inscription des joueurs jusqu'à l'envoi des résultats, en passant par la génération des poules et le suivi des classements.</w:t>
+      </w:r>
+    </w:p>
+    <w:p>
+      <w:pPr>
         <w:pStyle w:val="Heading2"/>
       </w:pPr>
       <w:r>
-        <w:t>4.1 Sélection du tournoi</w:t>
+        <w:t>Fonctionnalités principales</w:t>
+      </w:r>
+    </w:p>
+    <w:p>
+      <w:pPr>
+        <w:pStyle w:val="ListBullet"/>
+      </w:pPr>
+      <w:r>
+        <w:t>Import des inscriptions depuis IONOS</w:t>
+      </w:r>
+    </w:p>
+    <w:p>
+      <w:pPr>
+        <w:pStyle w:val="ListBullet"/>
+      </w:pPr>
+      <w:r>
+        <w:t>Génération automatique des poules</w:t>
+      </w:r>
+    </w:p>
+    <w:p>
+      <w:pPr>
+        <w:pStyle w:val="ListBullet"/>
+      </w:pPr>
+      <w:r>
+        <w:t>Envoi des convocations personnalisées avec PDF</w:t>
+      </w:r>
+    </w:p>
+    <w:p>
+      <w:pPr>
+        <w:pStyle w:val="ListBullet"/>
+      </w:pPr>
+      <w:r>
+        <w:t>Import et affichage des résultats</w:t>
+      </w:r>
+    </w:p>
+    <w:p>
+      <w:pPr>
+        <w:pStyle w:val="ListBullet"/>
+      </w:pPr>
+      <w:r>
+        <w:t>Calcul automatique des classements</w:t>
+      </w:r>
+    </w:p>
+    <w:p>
+      <w:pPr>
+        <w:pStyle w:val="ListBullet"/>
+      </w:pPr>
+      <w:r>
+        <w:t>Qualification pour les finales départementales</w:t>
+      </w:r>
+    </w:p>
+    <w:p>
+      <w:pPr>
+        <w:pStyle w:val="ListBullet"/>
+      </w:pPr>
+      <w:r>
+        <w:t>Envoi des résultats et convocations par email</w:t>
+      </w:r>
+    </w:p>
+    <w:p>
+      <w:pPr>
+        <w:pStyle w:val="ListBullet"/>
+      </w:pPr>
+      <w:r>
+        <w:t>Export Excel des données</w:t>
+      </w:r>
+    </w:p>
+    <w:p>
+      <w:pPr>
+        <w:pStyle w:val="Heading1"/>
+      </w:pPr>
+      <w:r>
+        <w:t>2. Connexion</w:t>
+      </w:r>
+    </w:p>
+    <w:p>
+      <w:r>
+        <w:t>Accédez à l'application via votre navigateur web. La page de connexion vous demande :</w:t>
+      </w:r>
+    </w:p>
+    <w:p>
+      <w:pPr>
+        <w:pStyle w:val="ListBullet"/>
+      </w:pPr>
+      <w:r>
+        <w:t>Nom d'utilisateur</w:t>
+      </w:r>
+    </w:p>
+    <w:p>
+      <w:pPr>
+        <w:pStyle w:val="ListBullet"/>
+      </w:pPr>
+      <w:r>
+        <w:t>Mot de passe</w:t>
+      </w:r>
+    </w:p>
+    <w:p>
+      <w:r>
+        <w:t>Après connexion, vous serez redirigé vers le tableau de bord. Les fonctionnalités disponibles dépendent de votre rôle (admin ou utilisateur standard).</w:t>
+      </w:r>
+    </w:p>
+    <w:p>
+      <w:pPr>
+        <w:pStyle w:val="Heading1"/>
+      </w:pPr>
+      <w:r>
+        <w:t>3. Tableau de Bord</w:t>
+      </w:r>
+    </w:p>
+    <w:p>
+      <w:r>
+        <w:t>Le tableau de bord offre une vue d'ensemble de l'application avec des liens rapides vers les principales fonctionnalités :</w:t>
+      </w:r>
+    </w:p>
+    <w:p>
+      <w:pPr>
+        <w:pStyle w:val="ListBullet"/>
+      </w:pPr>
+      <w:r>
+        <w:t>Compétitions à jouer</w:t>
+      </w:r>
+    </w:p>
+    <w:p>
+      <w:pPr>
+        <w:pStyle w:val="ListBullet"/>
+      </w:pPr>
+      <w:r>
+        <w:t>Résultats des tournois</w:t>
+      </w:r>
+    </w:p>
+    <w:p>
+      <w:pPr>
+        <w:pStyle w:val="ListBullet"/>
+      </w:pPr>
+      <w:r>
+        <w:t>Classements</w:t>
+      </w:r>
+    </w:p>
+    <w:p>
+      <w:pPr>
+        <w:pStyle w:val="ListBullet"/>
+      </w:pPr>
+      <w:r>
+        <w:t>Emailing</w:t>
+      </w:r>
+    </w:p>
+    <w:p>
+      <w:pPr>
+        <w:pStyle w:val="ListBullet"/>
+      </w:pPr>
+      <w:r>
+        <w:t>Gestion des joueurs</w:t>
+      </w:r>
+    </w:p>
+    <w:p>
+      <w:pPr>
+        <w:pStyle w:val="Heading1"/>
+      </w:pPr>
+      <w:r>
+        <w:t>4. Compétitions à Jouer</w:t>
+      </w:r>
+    </w:p>
+    <w:p>
+      <w:r>
+        <w:t>Cette section permet de préparer et d'organiser les tournois à venir.</w:t>
+      </w:r>
+    </w:p>
+    <w:p>
+      <w:pPr>
+        <w:pStyle w:val="Heading2"/>
+      </w:pPr>
+      <w:r>
+        <w:t>4.1 État des Fichiers IONOS</w:t>
+      </w:r>
+    </w:p>
+    <w:p>
+      <w:r>
+        <w:t>Un panneau affiche l'état des 3 fichiers nécessaires avec un code couleur :</w:t>
+      </w:r>
+    </w:p>
+    <w:p>
+      <w:pPr>
+        <w:pStyle w:val="ListBullet"/>
+      </w:pPr>
+      <w:r>
+        <w:t>🟢 Vert : Fichier à jour (importé récemment)</w:t>
+      </w:r>
+    </w:p>
+    <w:p>
+      <w:pPr>
+        <w:pStyle w:val="ListBullet"/>
+      </w:pPr>
+      <w:r>
+        <w:t>🟡 Orange : Fichier importé il y a plus de 24h</w:t>
+      </w:r>
+    </w:p>
+    <w:p>
+      <w:pPr>
+        <w:pStyle w:val="ListBullet"/>
+      </w:pPr>
+      <w:r>
+        <w:t>🔴 Rouge : Fichier jamais importé ou trop ancien</w:t>
+      </w:r>
+    </w:p>
+    <w:p>
+      <w:r>
+        <w:t>Cliquez sur « Mettre à jour depuis IONOS » pour rafraîchir les données.</w:t>
+      </w:r>
+    </w:p>
+    <w:p>
+      <w:pPr>
+        <w:pStyle w:val="Heading2"/>
+      </w:pPr>
+      <w:r>
+        <w:t>4.2 Sélection du Tournoi</w:t>
+      </w:r>
+    </w:p>
+    <w:p>
+      <w:r>
+        <w:t>Pour préparer un tournoi :</w:t>
+      </w:r>
+    </w:p>
+    <w:p>
+      <w:pPr>
+        <w:pStyle w:val="ListNumber"/>
+      </w:pPr>
+      <w:r>
+        <w:t>Sélectionnez le Mode de jeu (Libre, Cadre, Bande, 3 Bandes)</w:t>
+      </w:r>
+    </w:p>
+    <w:p>
+      <w:pPr>
+        <w:pStyle w:val="ListNumber"/>
+      </w:pPr>
+      <w:r>
+        <w:t>Sélectionnez la Catégorie (N3, R1, R2, R3, R4)</w:t>
+      </w:r>
+    </w:p>
+    <w:p>
+      <w:pPr>
+        <w:pStyle w:val="ListNumber"/>
+      </w:pPr>
+      <w:r>
+        <w:t>Choisissez le numéro du tournoi (T1, T2, T3 ou Finale)</w:t>
+      </w:r>
+    </w:p>
+    <w:p>
+      <w:pPr>
+        <w:pStyle w:val="ListNumber"/>
+      </w:pPr>
+      <w:r>
+        <w:t>Cliquez sur « Charger les joueurs »</w:t>
+      </w:r>
+    </w:p>
+    <w:p>
+      <w:pPr>
+        <w:pStyle w:val="Heading2"/>
+      </w:pPr>
+      <w:r>
+        <w:t>4.3 Configuration du Lieu et Horaire</w:t>
+      </w:r>
+    </w:p>
+    <w:p>
+      <w:r>
+        <w:t>Configurez les informations pratiques :</w:t>
+      </w:r>
+    </w:p>
+    <w:p>
+      <w:pPr>
+        <w:pStyle w:val="ListBullet"/>
+      </w:pPr>
+      <w:r>
+        <w:t>Sélectionnez le club hôte dans la liste déroulante</w:t>
+      </w:r>
+    </w:p>
+    <w:p>
+      <w:pPr>
+        <w:pStyle w:val="ListBullet"/>
+      </w:pPr>
+      <w:r>
+        <w:t>Choisissez l'heure de début (par défaut 13:30)</w:t>
+      </w:r>
+    </w:p>
+    <w:p>
+      <w:pPr>
+        <w:pStyle w:val="ListBullet"/>
+      </w:pPr>
+      <w:r>
+        <w:t>Possibilité de « splitter » sur deux lieux si nécessaire</w:t>
+      </w:r>
+    </w:p>
+    <w:p>
+      <w:pPr>
+        <w:pStyle w:val="Heading2"/>
+      </w:pPr>
+      <w:r>
+        <w:t>4.4 Génération des Poules</w:t>
+      </w:r>
+    </w:p>
+    <w:p>
+      <w:r>
+        <w:t>Le système génère automatiquement les poules en respectant la règle : « Les joueurs d'un même club jouent ensemble au 1er tour ». Vous pouvez :</w:t>
+      </w:r>
+    </w:p>
+    <w:p>
+      <w:pPr>
+        <w:pStyle w:val="ListBullet"/>
+      </w:pPr>
+      <w:r>
+        <w:t>Visualiser la composition des poules</w:t>
+      </w:r>
+    </w:p>
+    <w:p>
+      <w:pPr>
+        <w:pStyle w:val="ListBullet"/>
+      </w:pPr>
+      <w:r>
+        <w:t>Régénérer si nécessaire</w:t>
+      </w:r>
+    </w:p>
+    <w:p>
+      <w:pPr>
+        <w:pStyle w:val="ListBullet"/>
+      </w:pPr>
+      <w:r>
+        <w:t>Télécharger le fichier Excel des poules</w:t>
+      </w:r>
+    </w:p>
+    <w:p>
+      <w:pPr>
+        <w:pStyle w:val="Heading2"/>
+      </w:pPr>
+      <w:r>
+        <w:t>4.5 Envoi des Convocations</w:t>
+      </w:r>
+    </w:p>
+    <w:p>
+      <w:r>
+        <w:t>Une fois les poules validées :</w:t>
+      </w:r>
+    </w:p>
+    <w:p>
+      <w:pPr>
+        <w:pStyle w:val="ListNumber"/>
+      </w:pPr>
+      <w:r>
+        <w:t>Cochez les joueurs à convoquer (ou « Tout cocher »)</w:t>
+      </w:r>
+    </w:p>
+    <w:p>
+      <w:pPr>
+        <w:pStyle w:val="ListNumber"/>
+      </w:pPr>
+      <w:r>
+        <w:t>Ajoutez une note particulière si besoin (ex: changement d'horaire)</w:t>
+      </w:r>
+    </w:p>
+    <w:p>
+      <w:pPr>
+        <w:pStyle w:val="ListNumber"/>
+      </w:pPr>
+      <w:r>
+        <w:t>Cliquez sur « Envoyer les convocations »</w:t>
+      </w:r>
+    </w:p>
+    <w:p>
+      <w:r>
+        <w:t>Chaque joueur reçoit un email personnalisé avec son PDF de convocation contenant la composition de toutes les poules.</w:t>
       </w:r>
     </w:p>
     <w:p>
@@ -529,18 +495,419 @@
         <w:rPr>
           <w:b/>
         </w:rPr>
-        <w:t xml:space="preserve">Étape 1 : </w:t>
+        <w:t xml:space="preserve">📋 Récapitulatif : </w:t>
       </w:r>
       <w:r>
-        <w:t>Choisir la catégorie, la saison et le numéro de tournoi.</w:t>
+        <w:t>Un email de synthèse est envoyé à l'adresse configurée dans les paramètres (par défaut cdbhs92@gmail.com) avec la liste des destinataires et la composition des poules.</w:t>
       </w:r>
     </w:p>
     <w:p>
       <w:pPr>
+        <w:pStyle w:val="Heading1"/>
+      </w:pPr>
+      <w:r>
+        <w:t>5. Résultats des Tournois</w:t>
+      </w:r>
+    </w:p>
+    <w:p>
+      <w:pPr>
         <w:pStyle w:val="Heading2"/>
       </w:pPr>
       <w:r>
-        <w:t>4.2 Sélection des joueurs</w:t>
+        <w:t>5.1 Import des Résultats</w:t>
+      </w:r>
+    </w:p>
+    <w:p>
+      <w:r>
+        <w:t>Pour importer les résultats d'un tournoi :</w:t>
+      </w:r>
+    </w:p>
+    <w:p>
+      <w:pPr>
+        <w:pStyle w:val="ListNumber"/>
+      </w:pPr>
+      <w:r>
+        <w:t>Accédez à la page « Résultats des Tournois »</w:t>
+      </w:r>
+    </w:p>
+    <w:p>
+      <w:pPr>
+        <w:pStyle w:val="ListNumber"/>
+      </w:pPr>
+      <w:r>
+        <w:t>Sélectionnez la catégorie et le tournoi</w:t>
+      </w:r>
+    </w:p>
+    <w:p>
+      <w:pPr>
+        <w:pStyle w:val="ListNumber"/>
+      </w:pPr>
+      <w:r>
+        <w:t>Importez le fichier CSV des résultats depuis IONOS</w:t>
+      </w:r>
+    </w:p>
+    <w:p>
+      <w:pPr>
+        <w:pStyle w:val="ListNumber"/>
+      </w:pPr>
+      <w:r>
+        <w:t>Les données sont automatiquement traitées et enregistrées</w:t>
+      </w:r>
+    </w:p>
+    <w:p>
+      <w:pPr>
+        <w:pStyle w:val="Heading2"/>
+      </w:pPr>
+      <w:r>
+        <w:t>5.2 Visualisation</w:t>
+      </w:r>
+    </w:p>
+    <w:p>
+      <w:r>
+        <w:t>L'écran affiche :</w:t>
+      </w:r>
+    </w:p>
+    <w:p>
+      <w:pPr>
+        <w:pStyle w:val="ListBullet"/>
+      </w:pPr>
+      <w:r>
+        <w:t>Le podium du tournoi (1er, 2ème, 3ème)</w:t>
+      </w:r>
+    </w:p>
+    <w:p>
+      <w:pPr>
+        <w:pStyle w:val="ListBullet"/>
+      </w:pPr>
+      <w:r>
+        <w:t>Le tableau complet des résultats avec points match et moyenne</w:t>
+      </w:r>
+    </w:p>
+    <w:p>
+      <w:pPr>
+        <w:pStyle w:val="ListBullet"/>
+      </w:pPr>
+      <w:r>
+        <w:t>Possibilité d'exporter en Excel</w:t>
+      </w:r>
+    </w:p>
+    <w:p>
+      <w:pPr>
+        <w:pStyle w:val="Heading2"/>
+      </w:pPr>
+      <w:r>
+        <w:t>5.3 Envoi des Résultats par Email</w:t>
+      </w:r>
+    </w:p>
+    <w:p>
+      <w:r>
+        <w:t>Depuis l'onglet « Résultats Tournoi » de la page Emailing, vous pouvez envoyer les résultats à tous les participants. Chaque joueur reçoit :</w:t>
+      </w:r>
+    </w:p>
+    <w:p>
+      <w:pPr>
+        <w:pStyle w:val="ListBullet"/>
+      </w:pPr>
+      <w:r>
+        <w:t>Le tableau des résultats du tournoi (sa ligne en surbrillance)</w:t>
+      </w:r>
+    </w:p>
+    <w:p>
+      <w:pPr>
+        <w:pStyle w:val="ListBullet"/>
+      </w:pPr>
+      <w:r>
+        <w:t>Le classement général de la catégorie</w:t>
+      </w:r>
+    </w:p>
+    <w:p>
+      <w:pPr>
+        <w:pStyle w:val="ListBullet"/>
+      </w:pPr>
+      <w:r>
+        <w:t>Son statut de qualification pour la finale</w:t>
+      </w:r>
+    </w:p>
+    <w:p>
+      <w:pPr>
+        <w:pStyle w:val="Heading1"/>
+      </w:pPr>
+      <w:r>
+        <w:t>6. Classements</w:t>
+      </w:r>
+    </w:p>
+    <w:p>
+      <w:pPr>
+        <w:pStyle w:val="Heading2"/>
+      </w:pPr>
+      <w:r>
+        <w:t>6.1 Consultation</w:t>
+      </w:r>
+    </w:p>
+    <w:p>
+      <w:r>
+        <w:t>La page Classements affiche le classement général par catégorie, cumulant les points des tournois joués.</w:t>
+      </w:r>
+    </w:p>
+    <w:p>
+      <w:pPr>
+        <w:pStyle w:val="Heading2"/>
+      </w:pPr>
+      <w:r>
+        <w:t>6.2 Qualification pour la Finale</w:t>
+      </w:r>
+    </w:p>
+    <w:p>
+      <w:r>
+        <w:t>Les joueurs qualifiés pour la finale sont mis en évidence en vert :</w:t>
+      </w:r>
+    </w:p>
+    <w:p>
+      <w:pPr>
+        <w:pStyle w:val="ListBullet"/>
+      </w:pPr>
+      <w:r>
+        <w:t>Moins de 9 joueurs dans la catégorie → 4 qualifiés</w:t>
+      </w:r>
+    </w:p>
+    <w:p>
+      <w:pPr>
+        <w:pStyle w:val="ListBullet"/>
+      </w:pPr>
+      <w:r>
+        <w:t>9 joueurs ou plus → 6 qualifiés</w:t>
+      </w:r>
+    </w:p>
+    <w:p>
+      <w:pPr>
+        <w:pStyle w:val="Heading2"/>
+      </w:pPr>
+      <w:r>
+        <w:t>6.3 Titre du Classement</w:t>
+      </w:r>
+    </w:p>
+    <w:p>
+      <w:r>
+        <w:t>Le titre indique automatiquement l'avancement : « après 1er tournoi », « après 2ème tournoi » ou « après 3ème tournoi ».</w:t>
+      </w:r>
+    </w:p>
+    <w:p>
+      <w:pPr>
+        <w:pStyle w:val="Heading2"/>
+      </w:pPr>
+      <w:r>
+        <w:t>6.4 Export Excel</w:t>
+      </w:r>
+    </w:p>
+    <w:p>
+      <w:r>
+        <w:t>Cliquez sur « Exporter en Excel » pour télécharger le classement. Les joueurs qualifiés sont également mis en évidence en vert dans le fichier Excel.</w:t>
+      </w:r>
+    </w:p>
+    <w:p>
+      <w:pPr>
+        <w:pStyle w:val="Heading1"/>
+      </w:pPr>
+      <w:r>
+        <w:t>7. Emailing</w:t>
+      </w:r>
+    </w:p>
+    <w:p>
+      <w:r>
+        <w:t>La page Emailing centralise toutes les fonctionnalités d'envoi d'emails.</w:t>
+      </w:r>
+    </w:p>
+    <w:p>
+      <w:pPr>
+        <w:pStyle w:val="Heading2"/>
+      </w:pPr>
+      <w:r>
+        <w:t>7.1 Onglet « Composer »</w:t>
+      </w:r>
+    </w:p>
+    <w:p>
+      <w:r>
+        <w:t>Permet d'envoyer des emails généraux avec filtres :</w:t>
+      </w:r>
+    </w:p>
+    <w:p>
+      <w:pPr>
+        <w:pStyle w:val="ListBullet"/>
+      </w:pPr>
+      <w:r>
+        <w:t>Par club</w:t>
+      </w:r>
+    </w:p>
+    <w:p>
+      <w:pPr>
+        <w:pStyle w:val="ListBullet"/>
+      </w:pPr>
+      <w:r>
+        <w:t>Par mode de jeu</w:t>
+      </w:r>
+    </w:p>
+    <w:p>
+      <w:pPr>
+        <w:pStyle w:val="ListBullet"/>
+      </w:pPr>
+      <w:r>
+        <w:t>Par catégorie</w:t>
+      </w:r>
+    </w:p>
+    <w:p>
+      <w:pPr>
+        <w:pStyle w:val="ListBullet"/>
+      </w:pPr>
+      <w:r>
+        <w:t>Par tournoi (joueurs inscrits)</w:t>
+      </w:r>
+    </w:p>
+    <w:p>
+      <w:pPr>
+        <w:pStyle w:val="ListBullet"/>
+      </w:pPr>
+      <w:r>
+        <w:t>Joueurs actifs uniquement</w:t>
+      </w:r>
+    </w:p>
+    <w:p>
+      <w:pPr>
+        <w:pStyle w:val="Heading2"/>
+      </w:pPr>
+      <w:r>
+        <w:t>7.2 Onglet « Résultats Tournoi »</w:t>
+      </w:r>
+    </w:p>
+    <w:p>
+      <w:r>
+        <w:t>Sélectionnez un tournoi importé pour envoyer les résultats aux participants. Fonctionnalités :</w:t>
+      </w:r>
+    </w:p>
+    <w:p>
+      <w:pPr>
+        <w:pStyle w:val="ListBullet"/>
+      </w:pPr>
+      <w:r>
+        <w:t>Texte d'introduction et de conclusion personnalisables</w:t>
+      </w:r>
+    </w:p>
+    <w:p>
+      <w:pPr>
+        <w:pStyle w:val="ListBullet"/>
+      </w:pPr>
+      <w:r>
+        <w:t>Ajout d'une image (URL)</w:t>
+      </w:r>
+    </w:p>
+    <w:p>
+      <w:pPr>
+        <w:pStyle w:val="ListBullet"/>
+      </w:pPr>
+      <w:r>
+        <w:t>Mode test (envoi à une seule adresse)</w:t>
+      </w:r>
+    </w:p>
+    <w:p>
+      <w:pPr>
+        <w:pStyle w:val="ListBullet"/>
+      </w:pPr>
+      <w:r>
+        <w:t>Email de récapitulatif à l'adresse configurée</w:t>
+      </w:r>
+    </w:p>
+    <w:p>
+      <w:pPr>
+        <w:pStyle w:val="Heading2"/>
+      </w:pPr>
+      <w:r>
+        <w:t>7.3 Onglet « Convocation Finale »</w:t>
+      </w:r>
+    </w:p>
+    <w:p>
+      <w:r>
+        <w:t>Permet d'envoyer les convocations aux joueurs qualifiés pour les finales départementales :</w:t>
+      </w:r>
+    </w:p>
+    <w:p>
+      <w:pPr>
+        <w:pStyle w:val="ListNumber"/>
+      </w:pPr>
+      <w:r>
+        <w:t>Sélectionnez une finale dans la liste</w:t>
+      </w:r>
+    </w:p>
+    <w:p>
+      <w:pPr>
+        <w:pStyle w:val="ListNumber"/>
+      </w:pPr>
+      <w:r>
+        <w:t>Le système affiche automatiquement les finalistes qualifiés</w:t>
+      </w:r>
+    </w:p>
+    <w:p>
+      <w:pPr>
+        <w:pStyle w:val="ListNumber"/>
+      </w:pPr>
+      <w:r>
+        <w:t>Personnalisez le message d'introduction</w:t>
+      </w:r>
+    </w:p>
+    <w:p>
+      <w:pPr>
+        <w:pStyle w:val="ListNumber"/>
+      </w:pPr>
+      <w:r>
+        <w:t>Envoyez les convocations</w:t>
+      </w:r>
+    </w:p>
+    <w:p>
+      <w:r>
+        <w:t>Chaque finaliste reçoit un email avec les informations de la finale et la liste de tous les qualifiés.</w:t>
+      </w:r>
+    </w:p>
+    <w:p>
+      <w:pPr>
+        <w:pStyle w:val="Heading2"/>
+      </w:pPr>
+      <w:r>
+        <w:t>7.4 Onglet « Gestion Contacts »</w:t>
+      </w:r>
+    </w:p>
+    <w:p>
+      <w:r>
+        <w:t>Permet de gérer la base de contacts :</w:t>
+      </w:r>
+    </w:p>
+    <w:p>
+      <w:pPr>
+        <w:pStyle w:val="ListBullet"/>
+      </w:pPr>
+      <w:r>
+        <w:t>Synchronisation avec les joueurs et inscriptions</w:t>
+      </w:r>
+    </w:p>
+    <w:p>
+      <w:pPr>
+        <w:pStyle w:val="ListBullet"/>
+      </w:pPr>
+      <w:r>
+        <w:t>Modification des emails et téléphones</w:t>
+      </w:r>
+    </w:p>
+    <w:p>
+      <w:pPr>
+        <w:pStyle w:val="ListBullet"/>
+      </w:pPr>
+      <w:r>
+        <w:t>Gestion des opt-in (accord pour recevoir des emails)</w:t>
+      </w:r>
+    </w:p>
+    <w:p>
+      <w:pPr>
+        <w:pStyle w:val="ListBullet"/>
+      </w:pPr>
+      <w:r>
+        <w:t>Statut actif/inactif</w:t>
       </w:r>
     </w:p>
     <w:p>
@@ -548,192 +915,131 @@
         <w:rPr>
           <w:b/>
         </w:rPr>
-        <w:t xml:space="preserve">Étape 2 : </w:t>
+        <w:t xml:space="preserve">⚙️ Paramètres Email : </w:t>
       </w:r>
       <w:r>
-        <w:t>L'application affiche les joueurs inscrits. On peut :</w:t>
+        <w:t>En haut de cet onglet, vous pouvez configurer l'adresse email qui recevra les récapitulatifs d'envoi. Cette adresse est utilisée pour toutes les synthèses (convocations, résultats, finales).</w:t>
       </w:r>
     </w:p>
     <w:p>
       <w:pPr>
-        <w:pStyle w:val="ListBullet"/>
+        <w:pStyle w:val="Heading2"/>
       </w:pPr>
       <w:r>
-        <w:t>Cocher/décocher les joueurs à convoquer</w:t>
-      </w:r>
-    </w:p>
-    <w:p>
-      <w:pPr>
-        <w:pStyle w:val="ListBullet"/>
-      </w:pPr>
-      <w:r>
-        <w:t>Identifier les joueurs qui ont déclaré forfait</w:t>
-      </w:r>
-    </w:p>
-    <w:p>
-      <w:pPr>
-        <w:pStyle w:val="ListBullet"/>
-      </w:pPr>
-      <w:r>
-        <w:t>Ajouter un joueur "last minute" (avec vérification de catégorie)</w:t>
-      </w:r>
-    </w:p>
-    <w:p>
-      <w:pPr>
-        <w:pStyle w:val="ListBullet"/>
-      </w:pPr>
-      <w:r>
-        <w:t>Voir le nombre total de joueurs sélectionnés</w:t>
-      </w:r>
-    </w:p>
-    <w:p>
-      <w:pPr>
-        <w:pStyle w:val="Heading2"/>
-      </w:pPr>
-      <w:r>
-        <w:t>4.3 Constitution des poules</w:t>
+        <w:t>7.5 Onglet « Templates »</w:t>
       </w:r>
     </w:p>
     <w:p>
       <w:r>
-        <w:rPr>
-          <w:b/>
-        </w:rPr>
-        <w:t xml:space="preserve">Étape 3 : </w:t>
+        <w:t>Personnalisez les modèles d'emails (convocation, résultats) avec des variables :</w:t>
       </w:r>
+    </w:p>
+    <w:p>
+      <w:pPr>
+        <w:pStyle w:val="ListBullet"/>
+      </w:pPr>
       <w:r>
-        <w:t>L'application génère automatiquement les poules selon une distribution serpentine équitable.</w:t>
+        <w:t>{first_name} - Prénom du joueur</w:t>
+      </w:r>
+    </w:p>
+    <w:p>
+      <w:pPr>
+        <w:pStyle w:val="ListBullet"/>
+      </w:pPr>
+      <w:r>
+        <w:t>{last_name} - Nom du joueur</w:t>
+      </w:r>
+    </w:p>
+    <w:p>
+      <w:pPr>
+        <w:pStyle w:val="ListBullet"/>
+      </w:pPr>
+      <w:r>
+        <w:t>{category} - Catégorie</w:t>
+      </w:r>
+    </w:p>
+    <w:p>
+      <w:pPr>
+        <w:pStyle w:val="ListBullet"/>
+      </w:pPr>
+      <w:r>
+        <w:t>{tournament} - Nom du tournoi</w:t>
+      </w:r>
+    </w:p>
+    <w:p>
+      <w:pPr>
+        <w:pStyle w:val="ListBullet"/>
+      </w:pPr>
+      <w:r>
+        <w:t>{date} - Date du tournoi</w:t>
+      </w:r>
+    </w:p>
+    <w:p>
+      <w:pPr>
+        <w:pStyle w:val="ListBullet"/>
+      </w:pPr>
+      <w:r>
+        <w:t>{time} - Heure de début</w:t>
+      </w:r>
+    </w:p>
+    <w:p>
+      <w:pPr>
+        <w:pStyle w:val="ListBullet"/>
+      </w:pPr>
+      <w:r>
+        <w:t>{location} - Lieu</w:t>
+      </w:r>
+    </w:p>
+    <w:p>
+      <w:pPr>
+        <w:pStyle w:val="Heading2"/>
+      </w:pPr>
+      <w:r>
+        <w:t>7.6 Onglet « Historique »</w:t>
       </w:r>
     </w:p>
     <w:p>
       <w:r>
-        <w:t>Paramètres affichés :</w:t>
+        <w:t>Consultez l'historique des campagnes d'emails envoyées.</w:t>
       </w:r>
     </w:p>
     <w:p>
       <w:pPr>
-        <w:pStyle w:val="ListBullet"/>
+        <w:pStyle w:val="Heading2"/>
       </w:pPr>
       <w:r>
-        <w:t>Distance (normale ou réduite selon la catégorie)</w:t>
-      </w:r>
-    </w:p>
-    <w:p>
-      <w:pPr>
-        <w:pStyle w:val="ListBullet"/>
-      </w:pPr>
-      <w:r>
-        <w:t>Type de coin (Grand Coin ou Petit Coin)</w:t>
-      </w:r>
-    </w:p>
-    <w:p>
-      <w:pPr>
-        <w:pStyle w:val="ListBullet"/>
-      </w:pPr>
-      <w:r>
-        <w:t>Nombre de reprises maximum</w:t>
-      </w:r>
-    </w:p>
-    <w:p>
-      <w:pPr>
-        <w:pStyle w:val="ListBullet"/>
-      </w:pPr>
-      <w:r>
-        <w:t>Moyenne qualificative pour la catégorie</w:t>
+        <w:t>7.7 Onglet « Programmés »</w:t>
       </w:r>
     </w:p>
     <w:p>
       <w:r>
-        <w:t>Configuration du lieu :</w:t>
+        <w:t>Gérez les emails programmés pour un envoi différé.</w:t>
       </w:r>
     </w:p>
     <w:p>
       <w:pPr>
-        <w:pStyle w:val="ListBullet"/>
+        <w:pStyle w:val="Heading1"/>
       </w:pPr>
       <w:r>
-        <w:t>Sélection du club organisateur</w:t>
-      </w:r>
-    </w:p>
-    <w:p>
-      <w:pPr>
-        <w:pStyle w:val="ListBullet"/>
-      </w:pPr>
-      <w:r>
-        <w:t>Heure de début du tournoi</w:t>
-      </w:r>
-    </w:p>
-    <w:p>
-      <w:pPr>
-        <w:pStyle w:val="ListBullet"/>
-      </w:pPr>
-      <w:r>
-        <w:t>Possibilité de split sur 2 lieux différents</w:t>
-      </w:r>
-    </w:p>
-    <w:p>
-      <w:pPr>
-        <w:pStyle w:val="Heading2"/>
-      </w:pPr>
-      <w:r>
-        <w:t>4.4 Génération et envoi</w:t>
+        <w:t>8. Gestion des Joueurs</w:t>
       </w:r>
     </w:p>
     <w:p>
       <w:r>
-        <w:rPr>
-          <w:b/>
-        </w:rPr>
-        <w:t xml:space="preserve">Étape 4 : </w:t>
-      </w:r>
-      <w:r>
-        <w:t>Finalisation et communication.</w:t>
+        <w:t>La page de gestion des joueurs permet de consulter et gérer la base des joueurs.</w:t>
       </w:r>
     </w:p>
     <w:p>
       <w:pPr>
-        <w:pStyle w:val="ListBullet"/>
+        <w:pStyle w:val="Heading2"/>
       </w:pPr>
       <w:r>
-        <w:t>Génération du fichier Excel des poules</w:t>
-      </w:r>
-    </w:p>
-    <w:p>
-      <w:pPr>
-        <w:pStyle w:val="ListBullet"/>
-      </w:pPr>
-      <w:r>
-        <w:t>Envoi des convocations par email (avec PDF en pièce jointe)</w:t>
-      </w:r>
-    </w:p>
-    <w:p>
-      <w:pPr>
-        <w:pStyle w:val="ListBullet"/>
-      </w:pPr>
-      <w:r>
-        <w:t>Possibilité d'ajouter une note particulière dans l'email</w:t>
-      </w:r>
-    </w:p>
-    <w:p>
-      <w:pPr>
-        <w:pStyle w:val="ListBullet"/>
-      </w:pPr>
-      <w:r>
-        <w:t>Suivi des emails envoyés/échoués/ignorés</w:t>
-      </w:r>
-    </w:p>
-    <w:p/>
-    <w:p>
-      <w:pPr>
-        <w:pStyle w:val="Heading1"/>
-      </w:pPr>
-      <w:r>
-        <w:t>5. Paramètres et Administration</w:t>
+        <w:t>8.1 Import depuis IONOS</w:t>
       </w:r>
     </w:p>
     <w:p>
       <w:r>
-        <w:t>La page Paramètres (accessible via le menu) regroupe toutes les configurations système.</w:t>
+        <w:t>Utilisez « Import Externe » pour importer les données des joueurs depuis les fichiers IONOS.</w:t>
       </w:r>
     </w:p>
     <w:p>
@@ -741,57 +1047,33 @@
         <w:pStyle w:val="Heading2"/>
       </w:pPr>
       <w:r>
-        <w:t>5.1 Gestion des utilisateurs</w:t>
+        <w:t>8.2 Alias de Clubs</w:t>
       </w:r>
     </w:p>
     <w:p>
       <w:r>
-        <w:t>Réservé aux administrateurs :</w:t>
+        <w:t>Le système gère automatiquement les variations de noms de clubs (ex: « BC COURBEVOIE » et « COURBEVOIE BC » sont reconnus comme le même club).</w:t>
       </w:r>
     </w:p>
     <w:p>
       <w:pPr>
-        <w:pStyle w:val="ListBullet"/>
+        <w:pStyle w:val="Heading1"/>
       </w:pPr>
       <w:r>
-        <w:t>Création de comptes utilisateurs</w:t>
+        <w:t>9. Paramètres</w:t>
       </w:r>
     </w:p>
     <w:p>
       <w:pPr>
-        <w:pStyle w:val="ListBullet"/>
+        <w:pStyle w:val="Heading2"/>
       </w:pPr>
       <w:r>
-        <w:t>Attribution des rôles (admin, viewer)</w:t>
-      </w:r>
-    </w:p>
-    <w:p>
-      <w:pPr>
-        <w:pStyle w:val="ListBullet"/>
-      </w:pPr>
-      <w:r>
-        <w:t>Modification des mots de passe</w:t>
-      </w:r>
-    </w:p>
-    <w:p>
-      <w:pPr>
-        <w:pStyle w:val="ListBullet"/>
-      </w:pPr>
-      <w:r>
-        <w:t>Désactivation de comptes</w:t>
-      </w:r>
-    </w:p>
-    <w:p>
-      <w:pPr>
-        <w:pStyle w:val="Heading2"/>
-      </w:pPr>
-      <w:r>
-        <w:t>5.2 Sauvegarde des données</w:t>
+        <w:t>9.1 Paramètres de Jeu</w:t>
       </w:r>
     </w:p>
     <w:p>
       <w:r>
-        <w:t>Options d'export :</w:t>
+        <w:t>Configuration des règles par mode et catégorie :</w:t>
       </w:r>
     </w:p>
     <w:p>
@@ -799,7 +1081,7 @@
         <w:pStyle w:val="ListBullet"/>
       </w:pPr>
       <w:r>
-        <w:t>Export des joueurs au format Excel</w:t>
+        <w:t>Coin (petite/grande table)</w:t>
       </w:r>
     </w:p>
     <w:p>
@@ -807,7 +1089,7 @@
         <w:pStyle w:val="ListBullet"/>
       </w:pPr>
       <w:r>
-        <w:t>Export des classements</w:t>
+        <w:t>Distance normale et réduite</w:t>
       </w:r>
     </w:p>
     <w:p>
@@ -815,129 +1097,46 @@
         <w:pStyle w:val="ListBullet"/>
       </w:pPr>
       <w:r>
-        <w:t>Sauvegarde complète de la base de données</w:t>
+        <w:t>Nombre de reprises</w:t>
+      </w:r>
+    </w:p>
+    <w:p>
+      <w:pPr>
+        <w:pStyle w:val="ListBullet"/>
+      </w:pPr>
+      <w:r>
+        <w:t>Moyenne mini/maxi</w:t>
+      </w:r>
+    </w:p>
+    <w:p>
+      <w:pPr>
+        <w:pStyle w:val="Heading2"/>
+      </w:pPr>
+      <w:r>
+        <w:t>9.2 Email Récapitulatif</w:t>
       </w:r>
     </w:p>
     <w:p>
       <w:r>
-        <w:rPr>
-          <w:b/>
-        </w:rPr>
-        <w:t xml:space="preserve">Important : </w:t>
-      </w:r>
-      <w:r>
-        <w:t>Il est recommandé d'effectuer une sauvegarde complète après chaque tournoi et de conserver les fichiers dans un endroit sûr (OneDrive, etc.).</w:t>
-      </w:r>
-    </w:p>
-    <w:p>
-      <w:pPr>
-        <w:pStyle w:val="Heading2"/>
-      </w:pPr>
-      <w:r>
-        <w:t>5.3 Paramètres des épreuves</w:t>
+        <w:t>Dans Emailing → Gestion Contacts, configurez l'adresse email qui recevra les récapitulatifs après chaque envoi de convocations ou résultats. Cette adresse peut être modifiée à tout moment sans intervention technique.</w:t>
       </w:r>
     </w:p>
     <w:p>
       <w:r>
-        <w:t>Configuration des règles par mode de jeu et catégorie :</w:t>
+        <w:br w:type="page"/>
       </w:r>
     </w:p>
     <w:p>
       <w:pPr>
-        <w:pStyle w:val="ListBullet"/>
+        <w:pStyle w:val="Heading1"/>
       </w:pPr>
       <w:r>
-        <w:t>Type de coin (GC = Grand Coin, PC = Petit Coin)</w:t>
-      </w:r>
-    </w:p>
-    <w:p>
-      <w:pPr>
-        <w:pStyle w:val="ListBullet"/>
-      </w:pPr>
-      <w:r>
-        <w:t>Distance normale (en points)</w:t>
-      </w:r>
-    </w:p>
-    <w:p>
-      <w:pPr>
-        <w:pStyle w:val="ListBullet"/>
-      </w:pPr>
-      <w:r>
-        <w:t>Distance réduite (si applicable)</w:t>
-      </w:r>
-    </w:p>
-    <w:p>
-      <w:pPr>
-        <w:pStyle w:val="ListBullet"/>
-      </w:pPr>
-      <w:r>
-        <w:t>Nombre de reprises maximum</w:t>
-      </w:r>
-    </w:p>
-    <w:p>
-      <w:pPr>
-        <w:pStyle w:val="ListBullet"/>
-      </w:pPr>
-      <w:r>
-        <w:t>Moyenne qualificative minimum et maximum</w:t>
-      </w:r>
-    </w:p>
-    <w:p>
-      <w:pPr>
-        <w:pStyle w:val="Heading2"/>
-      </w:pPr>
-      <w:r>
-        <w:t>5.4 Template Email de Convocation</w:t>
+        <w:t>Support</w:t>
       </w:r>
     </w:p>
     <w:p>
       <w:r>
-        <w:t>Personnalisation du contenu des emails envoyés aux joueurs :</w:t>
-      </w:r>
-    </w:p>
-    <w:p>
-      <w:pPr>
-        <w:pStyle w:val="ListBullet"/>
-      </w:pPr>
-      <w:r>
-        <w:t>Modification de l'objet de l'email</w:t>
-      </w:r>
-    </w:p>
-    <w:p>
-      <w:pPr>
-        <w:pStyle w:val="ListBullet"/>
-      </w:pPr>
-      <w:r>
-        <w:t>Personnalisation du corps du message</w:t>
-      </w:r>
-    </w:p>
-    <w:p>
-      <w:pPr>
-        <w:pStyle w:val="ListBullet"/>
-      </w:pPr>
-      <w:r>
-        <w:t>Variables dynamiques disponibles : {player_name}, {category}, {tournament}, {date}, {time}, {location}, {poule}</w:t>
-      </w:r>
-    </w:p>
-    <w:p>
-      <w:pPr>
-        <w:pStyle w:val="ListBullet"/>
-      </w:pPr>
-      <w:r>
-        <w:t>Bouton de réinitialisation pour revenir au template par défaut</w:t>
-      </w:r>
-    </w:p>
-    <w:p>
-      <w:pPr>
-        <w:pStyle w:val="Heading2"/>
-      </w:pPr>
-      <w:r>
-        <w:t>5.5 Calendrier</w:t>
-      </w:r>
-    </w:p>
-    <w:p>
-      <w:r>
-        <w:t>Vue calendrier des événements et tournois planifiés.</w:t>
+        <w:t>Pour toute question ou assistance, contactez le CDBHS à l'adresse : cdbhs92@gmail.com</w:t>
       </w:r>
     </w:p>
     <w:p/>
@@ -947,16 +1146,12 @@
         <w:jc w:val="center"/>
       </w:pPr>
       <w:r>
-        <w:rPr>
-          <w:i/>
-          <w:sz w:val="20"/>
-        </w:rPr>
-        <w:t>© 2024 - Comité Départemental de Billard des Hauts-de-Seine</w:t>
+        <w:t>© CDBHS 2025 - Tous droits réservés</w:t>
       </w:r>
     </w:p>
     <w:sectPr>
       <w:pgSz w:w="12240" w:h="15840"/>
-      <w:pgMar w:top="1134" w:right="1417" w:bottom="1134" w:left="1417" w:header="720" w:footer="720" w:gutter="0"/>
+      <w:pgMar w:top="1440" w:right="1800" w:bottom="1440" w:left="1800" w:header="720" w:footer="720" w:gutter="0"/>
       <w:cols w:space="720"/>
       <w:docGrid w:linePitch="360"/>
     </w:sectPr>

</xml_diff>

<commit_message>
Add debug endpoint to check BANDE tournaments
Temporary endpoint to investigate podium calculation issue.

Generated with Claude Code

Co-Authored-By: Claude <noreply@anthropic.com>
</commit_message>
<xml_diff>
--- a/Guide_Utilisateur_CDBHS.docx
+++ b/Guide_Utilisateur_CDBHS.docx
@@ -8,75 +8,28 @@
         <w:jc w:val="center"/>
       </w:pPr>
       <w:r>
-        <w:t>CDBHS Tournois - Guide Utilisateur</w:t>
+        <w:t>Guide Utilisateur</w:t>
       </w:r>
     </w:p>
     <w:p>
       <w:pPr>
-        <w:pStyle w:val="Heading1"/>
+        <w:jc w:val="center"/>
       </w:pPr>
       <w:r>
-        <w:t>Table des matières</w:t>
+        <w:rPr>
+          <w:color w:val="646464"/>
+          <w:sz w:val="32"/>
+        </w:rPr>
+        <w:t>Application de Gestion des Tournois CDBHS</w:t>
       </w:r>
     </w:p>
+    <w:p/>
     <w:p>
+      <w:pPr>
+        <w:jc w:val="center"/>
+      </w:pPr>
       <w:r>
-        <w:t>1. Connexion</w:t>
-      </w:r>
-    </w:p>
-    <w:p>
-      <w:r>
-        <w:t>2. Tableau de bord</w:t>
-      </w:r>
-    </w:p>
-    <w:p>
-      <w:r>
-        <w:t>3. Gestion des fichiers IONOS</w:t>
-      </w:r>
-    </w:p>
-    <w:p>
-      <w:r>
-        <w:t>4. Génération des poules et convocations</w:t>
-      </w:r>
-    </w:p>
-    <w:p>
-      <w:r>
-        <w:t>5. Envoi des convocations par email</w:t>
-      </w:r>
-    </w:p>
-    <w:p>
-      <w:r>
-        <w:t>6. Classements</w:t>
-      </w:r>
-    </w:p>
-    <w:p>
-      <w:r>
-        <w:t>7. Tournois joués et envoi des résultats</w:t>
-      </w:r>
-    </w:p>
-    <w:p>
-      <w:r>
-        <w:t>8. Gestion des joueurs</w:t>
-      </w:r>
-    </w:p>
-    <w:p>
-      <w:r>
-        <w:t>9. Gestion des clubs</w:t>
-      </w:r>
-    </w:p>
-    <w:p>
-      <w:r>
-        <w:t>10. Paramètres</w:t>
-      </w:r>
-    </w:p>
-    <w:p>
-      <w:r>
-        <w:t>Annexe A : Format des fichiers CSV</w:t>
-      </w:r>
-    </w:p>
-    <w:p>
-      <w:r>
-        <w:t>Annexe B : Workflow complet d'un tournoi</w:t>
+        <w:t>Version 2.0 - Décembre 2024</w:t>
       </w:r>
     </w:p>
     <w:p>
@@ -89,1112 +42,67 @@
         <w:pStyle w:val="Heading1"/>
       </w:pPr>
       <w:r>
-        <w:t>1. Connexion</w:t>
-      </w:r>
-    </w:p>
-    <w:p>
-      <w:pPr>
-        <w:pStyle w:val="Heading2"/>
-      </w:pPr>
-      <w:r>
-        <w:t>Accès à l'application</w:t>
+        <w:t>Table des Matières</w:t>
       </w:r>
     </w:p>
     <w:p>
       <w:r>
-        <w:t>URL : https://cdbhs-tournament-management-production.up.railway.app</w:t>
+        <w:t>1. Accueil (Dashboard)</w:t>
       </w:r>
     </w:p>
     <w:p>
       <w:r>
-        <w:t>Identifiants par défaut : admin / admin123</w:t>
-      </w:r>
-    </w:p>
-    <w:p>
-      <w:pPr>
-        <w:pStyle w:val="Heading2"/>
-      </w:pPr>
-      <w:r>
-        <w:t>Rôles utilisateurs</w:t>
-      </w:r>
-    </w:p>
-    <w:tbl>
-      <w:tblPr>
-        <w:tblStyle w:val="TableGrid"/>
-        <w:tblW w:type="auto" w:w="0"/>
-        <w:tblLook w:firstColumn="1" w:firstRow="1" w:lastColumn="0" w:lastRow="0" w:noHBand="0" w:noVBand="1" w:val="04A0"/>
-      </w:tblPr>
-      <w:tblGrid>
-        <w:gridCol w:w="4320"/>
-        <w:gridCol w:w="4320"/>
-      </w:tblGrid>
-      <w:tr>
-        <w:tc>
-          <w:tcPr>
-            <w:tcW w:type="dxa" w:w="4320"/>
-          </w:tcPr>
-          <w:p>
-            <w:r>
-              <w:t>Rôle</w:t>
-            </w:r>
-          </w:p>
-        </w:tc>
-        <w:tc>
-          <w:tcPr>
-            <w:tcW w:type="dxa" w:w="4320"/>
-          </w:tcPr>
-          <w:p>
-            <w:r>
-              <w:t>Droits</w:t>
-            </w:r>
-          </w:p>
-        </w:tc>
-      </w:tr>
-      <w:tr>
-        <w:tc>
-          <w:tcPr>
-            <w:tcW w:type="dxa" w:w="4320"/>
-          </w:tcPr>
-          <w:p>
-            <w:r>
-              <w:t>Admin</w:t>
-            </w:r>
-          </w:p>
-        </w:tc>
-        <w:tc>
-          <w:tcPr>
-            <w:tcW w:type="dxa" w:w="4320"/>
-          </w:tcPr>
-          <w:p>
-            <w:r>
-              <w:t>Accès complet (import, modification, suppression)</w:t>
-            </w:r>
-          </w:p>
-        </w:tc>
-      </w:tr>
-      <w:tr>
-        <w:tc>
-          <w:tcPr>
-            <w:tcW w:type="dxa" w:w="4320"/>
-          </w:tcPr>
-          <w:p>
-            <w:r>
-              <w:t>Viewer</w:t>
-            </w:r>
-          </w:p>
-        </w:tc>
-        <w:tc>
-          <w:tcPr>
-            <w:tcW w:type="dxa" w:w="4320"/>
-          </w:tcPr>
-          <w:p>
-            <w:r>
-              <w:t>Consultation uniquement (classements, résultats)</w:t>
-            </w:r>
-          </w:p>
-        </w:tc>
-      </w:tr>
-    </w:tbl>
-    <w:p>
-      <w:pPr>
-        <w:pStyle w:val="Heading1"/>
-      </w:pPr>
-      <w:r>
-        <w:t>2. Tableau de bord</w:t>
+        <w:t>2. Compétitions à Jouer (Focus Principal)</w:t>
       </w:r>
     </w:p>
     <w:p>
       <w:r>
-        <w:t>Le tableau de bord affiche :</w:t>
-      </w:r>
-    </w:p>
-    <w:p>
-      <w:pPr>
-        <w:pStyle w:val="ListBullet"/>
-      </w:pPr>
-      <w:r>
-        <w:t>Statistiques globales (joueurs, tournois, catégories)</w:t>
-      </w:r>
-    </w:p>
-    <w:p>
-      <w:pPr>
-        <w:pStyle w:val="ListBullet"/>
-      </w:pPr>
-      <w:r>
-        <w:t>Accès rapide aux fonctionnalités principales</w:t>
-      </w:r>
-    </w:p>
-    <w:p>
-      <w:pPr>
-        <w:pStyle w:val="ListBullet"/>
-      </w:pPr>
-      <w:r>
-        <w:t>État des derniers imports</w:t>
-      </w:r>
-    </w:p>
-    <w:p>
-      <w:pPr>
-        <w:pStyle w:val="Heading1"/>
-      </w:pPr>
-      <w:r>
-        <w:t>3. Gestion des fichiers IONOS</w:t>
-      </w:r>
-    </w:p>
-    <w:p>
-      <w:pPr>
-        <w:pStyle w:val="Heading2"/>
-      </w:pPr>
-      <w:r>
-        <w:t>Accès</w:t>
+        <w:t xml:space="preserve">   2.1 Mise à jour des inscriptions IONOS</w:t>
       </w:r>
     </w:p>
     <w:p>
       <w:r>
-        <w:t>Menu Fichiers &gt; Compétitions &amp; Inscriptions</w:t>
-      </w:r>
-    </w:p>
-    <w:p>
-      <w:pPr>
-        <w:pStyle w:val="Heading2"/>
-      </w:pPr>
-      <w:r>
-        <w:t>Fichiers à importer depuis IONOS</w:t>
+        <w:t xml:space="preserve">   2.2 Génération des poules</w:t>
       </w:r>
     </w:p>
     <w:p>
       <w:r>
-        <w:t>L'application nécessite 3 fichiers CSV exportés depuis la base IONOS :</w:t>
-      </w:r>
-    </w:p>
-    <w:tbl>
-      <w:tblPr>
-        <w:tblStyle w:val="TableGrid"/>
-        <w:tblW w:type="auto" w:w="0"/>
-        <w:tblLook w:firstColumn="1" w:firstRow="1" w:lastColumn="0" w:lastRow="0" w:noHBand="0" w:noVBand="1" w:val="04A0"/>
-      </w:tblPr>
-      <w:tblGrid>
-        <w:gridCol w:w="2880"/>
-        <w:gridCol w:w="2880"/>
-        <w:gridCol w:w="2880"/>
-      </w:tblGrid>
-      <w:tr>
-        <w:tc>
-          <w:tcPr>
-            <w:tcW w:type="dxa" w:w="2880"/>
-          </w:tcPr>
-          <w:p>
-            <w:r>
-              <w:t>Fichier</w:t>
-            </w:r>
-          </w:p>
-        </w:tc>
-        <w:tc>
-          <w:tcPr>
-            <w:tcW w:type="dxa" w:w="2880"/>
-          </w:tcPr>
-          <w:p>
-            <w:r>
-              <w:t>Description</w:t>
-            </w:r>
-          </w:p>
-        </w:tc>
-        <w:tc>
-          <w:tcPr>
-            <w:tcW w:type="dxa" w:w="2880"/>
-          </w:tcPr>
-          <w:p>
-            <w:r>
-              <w:t>Fréquence</w:t>
-            </w:r>
-          </w:p>
-        </w:tc>
-      </w:tr>
-      <w:tr>
-        <w:tc>
-          <w:tcPr>
-            <w:tcW w:type="dxa" w:w="2880"/>
-          </w:tcPr>
-          <w:p>
-            <w:r>
-              <w:t>Joueurs</w:t>
-            </w:r>
-          </w:p>
-        </w:tc>
-        <w:tc>
-          <w:tcPr>
-            <w:tcW w:type="dxa" w:w="2880"/>
-          </w:tcPr>
-          <w:p>
-            <w:r>
-              <w:t>Liste des joueurs FFB avec licences et classements</w:t>
-            </w:r>
-          </w:p>
-        </w:tc>
-        <w:tc>
-          <w:tcPr>
-            <w:tcW w:type="dxa" w:w="2880"/>
-          </w:tcPr>
-          <w:p>
-            <w:r>
-              <w:t>Début de saison</w:t>
-            </w:r>
-          </w:p>
-        </w:tc>
-      </w:tr>
-      <w:tr>
-        <w:tc>
-          <w:tcPr>
-            <w:tcW w:type="dxa" w:w="2880"/>
-          </w:tcPr>
-          <w:p>
-            <w:r>
-              <w:t>Compétitions IONOS</w:t>
-            </w:r>
-          </w:p>
-        </w:tc>
-        <w:tc>
-          <w:tcPr>
-            <w:tcW w:type="dxa" w:w="2880"/>
-          </w:tcPr>
-          <w:p>
-            <w:r>
-              <w:t>Liste des compétitions CDBHS</w:t>
-            </w:r>
-          </w:p>
-        </w:tc>
-        <w:tc>
-          <w:tcPr>
-            <w:tcW w:type="dxa" w:w="2880"/>
-          </w:tcPr>
-          <w:p>
-            <w:r>
-              <w:t>Début de saison</w:t>
-            </w:r>
-          </w:p>
-        </w:tc>
-      </w:tr>
-      <w:tr>
-        <w:tc>
-          <w:tcPr>
-            <w:tcW w:type="dxa" w:w="2880"/>
-          </w:tcPr>
-          <w:p>
-            <w:r>
-              <w:t>Inscriptions</w:t>
-            </w:r>
-          </w:p>
-        </w:tc>
-        <w:tc>
-          <w:tcPr>
-            <w:tcW w:type="dxa" w:w="2880"/>
-          </w:tcPr>
-          <w:p>
-            <w:r>
-              <w:t>Inscriptions des joueurs aux tournois</w:t>
-            </w:r>
-          </w:p>
-        </w:tc>
-        <w:tc>
-          <w:tcPr>
-            <w:tcW w:type="dxa" w:w="2880"/>
-          </w:tcPr>
-          <w:p>
-            <w:r>
-              <w:t>Avant chaque tournoi</w:t>
-            </w:r>
-          </w:p>
-        </w:tc>
-      </w:tr>
-    </w:tbl>
-    <w:p>
-      <w:pPr>
-        <w:pStyle w:val="Heading2"/>
-      </w:pPr>
-      <w:r>
-        <w:t>Procédure d'import</w:t>
+        <w:t xml:space="preserve">   2.3 Feuilles de matches</w:t>
       </w:r>
     </w:p>
     <w:p>
       <w:r>
-        <w:rPr>
-          <w:b/>
-        </w:rPr>
-        <w:t>1. Exporter depuis IONOS :</w:t>
-      </w:r>
-    </w:p>
-    <w:p>
-      <w:pPr>
-        <w:pStyle w:val="ListBullet"/>
-      </w:pPr>
-      <w:r>
-        <w:t>Connectez-vous à l'interface IONOS</w:t>
-      </w:r>
-    </w:p>
-    <w:p>
-      <w:pPr>
-        <w:pStyle w:val="ListBullet"/>
-      </w:pPr>
-      <w:r>
-        <w:t>Exportez chaque fichier au format CSV</w:t>
+        <w:t xml:space="preserve">   2.4 Gestion des convocations</w:t>
       </w:r>
     </w:p>
     <w:p>
       <w:r>
-        <w:rPr>
-          <w:b/>
-        </w:rPr>
-        <w:t>2. Importer dans l'application :</w:t>
-      </w:r>
-    </w:p>
-    <w:p>
-      <w:pPr>
-        <w:pStyle w:val="ListBullet"/>
-      </w:pPr>
-      <w:r>
-        <w:t>Allez dans Fichiers &gt; Compétitions &amp; Inscriptions</w:t>
-      </w:r>
-    </w:p>
-    <w:p>
-      <w:pPr>
-        <w:pStyle w:val="ListBullet"/>
-      </w:pPr>
-      <w:r>
-        <w:t>Section "1. Importer les Compétitions IONOS" pour les tournois</w:t>
-      </w:r>
-    </w:p>
-    <w:p>
-      <w:pPr>
-        <w:pStyle w:val="ListBullet"/>
-      </w:pPr>
-      <w:r>
-        <w:t>Section "2. Importer les Inscriptions" pour les inscriptions joueurs</w:t>
-      </w:r>
-    </w:p>
-    <w:p>
-      <w:pPr>
-        <w:pStyle w:val="ListBullet"/>
-      </w:pPr>
-      <w:r>
-        <w:t>Cliquez sur la zone de dépôt ou glissez-déposez le fichier CSV</w:t>
-      </w:r>
-    </w:p>
-    <w:p>
-      <w:pPr>
-        <w:pStyle w:val="ListBullet"/>
-      </w:pPr>
-      <w:r>
-        <w:t>Cliquez sur Importer</w:t>
+        <w:t>3. Compétitions Jouées</w:t>
       </w:r>
     </w:p>
     <w:p>
       <w:r>
-        <w:rPr>
-          <w:b/>
-        </w:rPr>
-        <w:t>3. Vérification :</w:t>
-      </w:r>
-    </w:p>
-    <w:p>
-      <w:pPr>
-        <w:pStyle w:val="ListBullet"/>
-      </w:pPr>
-      <w:r>
-        <w:t>Un message confirme le nombre d'enregistrements importés</w:t>
-      </w:r>
-    </w:p>
-    <w:p>
-      <w:pPr>
-        <w:pStyle w:val="ListBullet"/>
-      </w:pPr>
-      <w:r>
-        <w:t>La section "Données actuelles" affiche le nombre de compétitions et inscriptions</w:t>
-      </w:r>
-    </w:p>
-    <w:p>
-      <w:pPr>
-        <w:pStyle w:val="Heading2"/>
-      </w:pPr>
-      <w:r>
-        <w:t>Indicateurs de fraîcheur des données</w:t>
+        <w:t>4. Classements</w:t>
       </w:r>
     </w:p>
     <w:p>
       <w:r>
-        <w:t>Sur la page "Compétitions à jouer", un panneau affiche l'état des fichiers avec un code couleur :</w:t>
-      </w:r>
-    </w:p>
-    <w:tbl>
-      <w:tblPr>
-        <w:tblStyle w:val="TableGrid"/>
-        <w:tblW w:type="auto" w:w="0"/>
-        <w:tblLook w:firstColumn="1" w:firstRow="1" w:lastColumn="0" w:lastRow="0" w:noHBand="0" w:noVBand="1" w:val="04A0"/>
-      </w:tblPr>
-      <w:tblGrid>
-        <w:gridCol w:w="4320"/>
-        <w:gridCol w:w="4320"/>
-      </w:tblGrid>
-      <w:tr>
-        <w:tc>
-          <w:tcPr>
-            <w:tcW w:type="dxa" w:w="4320"/>
-          </w:tcPr>
-          <w:p>
-            <w:r>
-              <w:t>Couleur</w:t>
-            </w:r>
-          </w:p>
-        </w:tc>
-        <w:tc>
-          <w:tcPr>
-            <w:tcW w:type="dxa" w:w="4320"/>
-          </w:tcPr>
-          <w:p>
-            <w:r>
-              <w:t>Signification</w:t>
-            </w:r>
-          </w:p>
-        </w:tc>
-      </w:tr>
-      <w:tr>
-        <w:tc>
-          <w:tcPr>
-            <w:tcW w:type="dxa" w:w="4320"/>
-          </w:tcPr>
-          <w:p>
-            <w:r>
-              <w:t>Vert</w:t>
-            </w:r>
-          </w:p>
-        </w:tc>
-        <w:tc>
-          <w:tcPr>
-            <w:tcW w:type="dxa" w:w="4320"/>
-          </w:tcPr>
-          <w:p>
-            <w:r>
-              <w:t>Mis à jour il y a moins de 24h</w:t>
-            </w:r>
-          </w:p>
-        </w:tc>
-      </w:tr>
-      <w:tr>
-        <w:tc>
-          <w:tcPr>
-            <w:tcW w:type="dxa" w:w="4320"/>
-          </w:tcPr>
-          <w:p>
-            <w:r>
-              <w:t>Jaune</w:t>
-            </w:r>
-          </w:p>
-        </w:tc>
-        <w:tc>
-          <w:tcPr>
-            <w:tcW w:type="dxa" w:w="4320"/>
-          </w:tcPr>
-          <w:p>
-            <w:r>
-              <w:t>Mis à jour il y a 1-2 jours</w:t>
-            </w:r>
-          </w:p>
-        </w:tc>
-      </w:tr>
-      <w:tr>
-        <w:tc>
-          <w:tcPr>
-            <w:tcW w:type="dxa" w:w="4320"/>
-          </w:tcPr>
-          <w:p>
-            <w:r>
-              <w:t>Orange</w:t>
-            </w:r>
-          </w:p>
-        </w:tc>
-        <w:tc>
-          <w:tcPr>
-            <w:tcW w:type="dxa" w:w="4320"/>
-          </w:tcPr>
-          <w:p>
-            <w:r>
-              <w:t>Mis à jour il y a 3-7 jours</w:t>
-            </w:r>
-          </w:p>
-        </w:tc>
-      </w:tr>
-      <w:tr>
-        <w:tc>
-          <w:tcPr>
-            <w:tcW w:type="dxa" w:w="4320"/>
-          </w:tcPr>
-          <w:p>
-            <w:r>
-              <w:t>Rouge</w:t>
-            </w:r>
-          </w:p>
-        </w:tc>
-        <w:tc>
-          <w:tcPr>
-            <w:tcW w:type="dxa" w:w="4320"/>
-          </w:tcPr>
-          <w:p>
-            <w:r>
-              <w:t>Mis à jour il y a plus de 7 jours</w:t>
-            </w:r>
-          </w:p>
-        </w:tc>
-      </w:tr>
-    </w:tbl>
-    <w:p>
-      <w:r>
-        <w:br w:type="page"/>
-      </w:r>
-    </w:p>
-    <w:p>
-      <w:pPr>
-        <w:pStyle w:val="Heading1"/>
-      </w:pPr>
-      <w:r>
-        <w:t>4. Génération des poules et convocations</w:t>
-      </w:r>
-    </w:p>
-    <w:p>
-      <w:pPr>
-        <w:pStyle w:val="Heading2"/>
-      </w:pPr>
-      <w:r>
-        <w:t>Accès</w:t>
+        <w:t>5. Statistiques</w:t>
       </w:r>
     </w:p>
     <w:p>
       <w:r>
-        <w:t>Menu principal &gt; Compétitions à jouer</w:t>
-      </w:r>
-    </w:p>
-    <w:p>
-      <w:pPr>
-        <w:pStyle w:val="Heading2"/>
-      </w:pPr>
-      <w:r>
-        <w:t>Étape 1 : Vérification des données</w:t>
+        <w:t>6. Emailing</w:t>
       </w:r>
     </w:p>
     <w:p>
       <w:r>
-        <w:t>À l'ouverture de la page, un avertissement vous rappelle de mettre à jour les fichiers IONOS :</w:t>
-      </w:r>
-    </w:p>
-    <w:p>
-      <w:pPr>
-        <w:pStyle w:val="ListBullet"/>
-      </w:pPr>
-      <w:r>
-        <w:t>Cliquez sur "Mettre à jour les inscriptions" pour importer les derniers fichiers</w:t>
-      </w:r>
-    </w:p>
-    <w:p>
-      <w:pPr>
-        <w:pStyle w:val="ListBullet"/>
-      </w:pPr>
-      <w:r>
-        <w:t>Ou cliquez sur "Continuer sans mise à jour" si les données sont à jour</w:t>
-      </w:r>
-    </w:p>
-    <w:p>
-      <w:pPr>
-        <w:pStyle w:val="Heading2"/>
-      </w:pPr>
-      <w:r>
-        <w:t>Étape 2 : Sélection du tournoi</w:t>
+        <w:t>7. Fichiers (Administration)</w:t>
       </w:r>
     </w:p>
     <w:p>
       <w:r>
-        <w:rPr>
-          <w:b/>
-        </w:rPr>
-        <w:t>Tournois à venir :</w:t>
-      </w:r>
-    </w:p>
-    <w:p>
-      <w:pPr>
-        <w:pStyle w:val="ListBullet"/>
-      </w:pPr>
-      <w:r>
-        <w:t>L'application affiche automatiquement les tournois prévus dans les 2 prochaines semaines</w:t>
-      </w:r>
-    </w:p>
-    <w:p>
-      <w:pPr>
-        <w:pStyle w:val="ListBullet"/>
-      </w:pPr>
-      <w:r>
-        <w:t>Cliquez sur un tournoi pour pré-remplir automatiquement les sélections</w:t>
-      </w:r>
-    </w:p>
-    <w:p>
-      <w:pPr>
-        <w:pStyle w:val="ListBullet"/>
-      </w:pPr>
-      <w:r>
-        <w:t>Les finales sont affichées séparément avec un badge doré "Finale"</w:t>
-      </w:r>
-    </w:p>
-    <w:p>
-      <w:r>
-        <w:rPr>
-          <w:b/>
-        </w:rPr>
-        <w:t>Sélection manuelle :</w:t>
-      </w:r>
-    </w:p>
-    <w:p>
-      <w:r>
-        <w:t>1. Choisissez la Catégorie (ex: LIBRE - REGIONALE 3)</w:t>
-      </w:r>
-    </w:p>
-    <w:p>
-      <w:r>
-        <w:t>2. Vérifiez la Saison (pré-sélectionnée)</w:t>
-      </w:r>
-    </w:p>
-    <w:p>
-      <w:r>
-        <w:t>3. Sélectionnez le Tournoi (1, 2, 3 ou Finale)</w:t>
-      </w:r>
-    </w:p>
-    <w:p>
-      <w:r>
-        <w:t>4. Cliquez sur "Charger les joueurs"</w:t>
-      </w:r>
-    </w:p>
-    <w:p>
-      <w:pPr>
-        <w:pStyle w:val="Heading2"/>
-      </w:pPr>
-      <w:r>
-        <w:t>Étape 3 : Sélection des joueurs</w:t>
-      </w:r>
-    </w:p>
-    <w:p>
-      <w:r>
-        <w:t>L'écran affiche un résumé en temps réel :</w:t>
-      </w:r>
-    </w:p>
-    <w:p>
-      <w:pPr>
-        <w:pStyle w:val="ListBullet"/>
-      </w:pPr>
-      <w:r>
-        <w:t>Joueurs sélectionnés : Nombre de joueurs cochés</w:t>
-      </w:r>
-    </w:p>
-    <w:p>
-      <w:pPr>
-        <w:pStyle w:val="ListBullet"/>
-      </w:pPr>
-      <w:r>
-        <w:t>Configuration des poules : Distribution automatique (ex: "5 poules de 3 et 1 poule de 4")</w:t>
-      </w:r>
-    </w:p>
-    <w:p>
-      <w:pPr>
-        <w:pStyle w:val="ListBullet"/>
-      </w:pPr>
-      <w:r>
-        <w:t>Tables nécessaires : Nombre de tables pour le tournoi</w:t>
-      </w:r>
-    </w:p>
-    <w:p>
-      <w:r>
-        <w:rPr>
-          <w:b/>
-        </w:rPr>
-        <w:t>Pour un tournoi classique (T1, T2, T3) :</w:t>
-      </w:r>
-    </w:p>
-    <w:p>
-      <w:r>
-        <w:t>L'écran affiche 3 sections :</w:t>
-      </w:r>
-    </w:p>
-    <w:p>
-      <w:r>
-        <w:rPr>
-          <w:b/>
-        </w:rPr>
-        <w:t>Joueurs classés :</w:t>
-      </w:r>
-    </w:p>
-    <w:p>
-      <w:pPr>
-        <w:pStyle w:val="ListBullet"/>
-      </w:pPr>
-      <w:r>
-        <w:t>Liste des joueurs du classement actuel</w:t>
-      </w:r>
-    </w:p>
-    <w:p>
-      <w:pPr>
-        <w:pStyle w:val="ListBullet"/>
-      </w:pPr>
-      <w:r>
-        <w:t>Marqués "Inscrit" (vert) ou "Forfait" (rouge)</w:t>
-      </w:r>
-    </w:p>
-    <w:p>
-      <w:pPr>
-        <w:pStyle w:val="ListBullet"/>
-      </w:pPr>
-      <w:r>
-        <w:t>Les inscrits sont pré-sélectionnés automatiquement</w:t>
-      </w:r>
-    </w:p>
-    <w:p>
-      <w:r>
-        <w:rPr>
-          <w:b/>
-        </w:rPr>
-        <w:t>Nouveaux joueurs :</w:t>
-      </w:r>
-    </w:p>
-    <w:p>
-      <w:pPr>
-        <w:pStyle w:val="ListBullet"/>
-      </w:pPr>
-      <w:r>
-        <w:t>Joueurs inscrits mais non présents au classement</w:t>
-      </w:r>
-    </w:p>
-    <w:p>
-      <w:pPr>
-        <w:pStyle w:val="ListBullet"/>
-      </w:pPr>
-      <w:r>
-        <w:t>Marqués "Nouveau" (orange)</w:t>
-      </w:r>
-    </w:p>
-    <w:p>
-      <w:pPr>
-        <w:pStyle w:val="ListBullet"/>
-      </w:pPr>
-      <w:r>
-        <w:t>Tous pré-sélectionnés automatiquement</w:t>
-      </w:r>
-    </w:p>
-    <w:p>
-      <w:r>
-        <w:rPr>
-          <w:b/>
-        </w:rPr>
-        <w:t>Ajout last minute :</w:t>
-      </w:r>
-    </w:p>
-    <w:p>
-      <w:pPr>
-        <w:pStyle w:val="ListBullet"/>
-      </w:pPr>
-      <w:r>
-        <w:t>Recherchez un joueur par nom ou licence</w:t>
-      </w:r>
-    </w:p>
-    <w:p>
-      <w:pPr>
-        <w:pStyle w:val="ListBullet"/>
-      </w:pPr>
-      <w:r>
-        <w:t>Ajoutez-le manuellement si absent des inscriptions</w:t>
-      </w:r>
-    </w:p>
-    <w:p>
-      <w:r>
-        <w:rPr>
-          <w:b/>
-        </w:rPr>
-        <w:t>Pour une Finale :</w:t>
-      </w:r>
-    </w:p>
-    <w:p>
-      <w:pPr>
-        <w:pStyle w:val="ListBullet"/>
-      </w:pPr>
-      <w:r>
-        <w:t>L'application charge automatiquement les 4 ou 6 meilleurs joueurs du classement général</w:t>
-      </w:r>
-    </w:p>
-    <w:p>
-      <w:pPr>
-        <w:pStyle w:val="ListBullet"/>
-      </w:pPr>
-      <w:r>
-        <w:t>La règle est : 6 finalistes si 10+ participants dans la catégorie, sinon 4 finalistes</w:t>
-      </w:r>
-    </w:p>
-    <w:p>
-      <w:pPr>
-        <w:pStyle w:val="ListBullet"/>
-      </w:pPr>
-      <w:r>
-        <w:t>Les joueurs sont marqués "Finaliste" (badge doré)</w:t>
-      </w:r>
-    </w:p>
-    <w:p>
-      <w:pPr>
-        <w:pStyle w:val="ListBullet"/>
-      </w:pPr>
-      <w:r>
-        <w:t>La configuration affiche "1 poule unique (tous contre tous)"</w:t>
-      </w:r>
-    </w:p>
-    <w:p>
-      <w:r>
-        <w:rPr>
-          <w:b/>
-        </w:rPr>
-        <w:t>Actions rapides :</w:t>
-      </w:r>
-    </w:p>
-    <w:p>
-      <w:pPr>
-        <w:pStyle w:val="ListBullet"/>
-      </w:pPr>
-      <w:r>
-        <w:t>Tout sélectionner : Sélectionne tous les joueurs</w:t>
-      </w:r>
-    </w:p>
-    <w:p>
-      <w:pPr>
-        <w:pStyle w:val="ListBullet"/>
-      </w:pPr>
-      <w:r>
-        <w:t>Tout désélectionner : Désélectionne tous les joueurs</w:t>
-      </w:r>
-    </w:p>
-    <w:p>
-      <w:pPr>
-        <w:pStyle w:val="ListBullet"/>
-      </w:pPr>
-      <w:r>
-        <w:t>Sélectionner les inscrits : Sélectionne uniquement les joueurs inscrits</w:t>
-      </w:r>
-    </w:p>
-    <w:p>
-      <w:pPr>
-        <w:pStyle w:val="Heading2"/>
-      </w:pPr>
-      <w:r>
-        <w:t>Étape 4 : Validation et aperçu des poules</w:t>
-      </w:r>
-    </w:p>
-    <w:p>
-      <w:r>
-        <w:t>Cliquez sur "Valider la liste" pour passer à l'aperçu.</w:t>
-      </w:r>
-    </w:p>
-    <w:p>
-      <w:r>
-        <w:rPr>
-          <w:b/>
-        </w:rPr>
-        <w:t>Résumé du tournoi :</w:t>
-      </w:r>
-    </w:p>
-    <w:p>
-      <w:pPr>
-        <w:pStyle w:val="ListBullet"/>
-      </w:pPr>
-      <w:r>
-        <w:t>Catégorie, numéro de tournoi, date, lieu</w:t>
-      </w:r>
-    </w:p>
-    <w:p>
-      <w:pPr>
-        <w:pStyle w:val="ListBullet"/>
-      </w:pPr>
-      <w:r>
-        <w:t>Nombre de joueurs et configuration</w:t>
-      </w:r>
-    </w:p>
-    <w:p>
-      <w:r>
-        <w:rPr>
-          <w:b/>
-        </w:rPr>
-        <w:t>Aperçu des poules :</w:t>
-      </w:r>
-    </w:p>
-    <w:p>
-      <w:pPr>
-        <w:pStyle w:val="ListBullet"/>
-      </w:pPr>
-      <w:r>
-        <w:t>Distribution serpentine automatique (les joueurs sont répartis selon leur classement)</w:t>
-      </w:r>
-    </w:p>
-    <w:p>
-      <w:pPr>
-        <w:pStyle w:val="ListBullet"/>
-      </w:pPr>
-      <w:r>
-        <w:t>Possibilité de déplacer un joueur entre poules (cliquer sur le joueur, puis sur la poule cible)</w:t>
-      </w:r>
-    </w:p>
-    <w:p>
-      <w:pPr>
-        <w:pStyle w:val="ListBullet"/>
-      </w:pPr>
-      <w:r>
-        <w:t>Chaque joueur affiche son classement (rang dans la catégorie)</w:t>
-      </w:r>
-    </w:p>
-    <w:p>
-      <w:r>
-        <w:t>Pour une Finale : Une seule poule "POULE UNIQUE" est générée avec tous les finalistes.</w:t>
-      </w:r>
-    </w:p>
-    <w:p>
-      <w:r>
-        <w:rPr>
-          <w:b/>
-        </w:rPr>
-        <w:t>Configuration du lieu :</w:t>
-      </w:r>
-    </w:p>
-    <w:p>
-      <w:r>
-        <w:t>1. Sélectionnez le Lieu principal (club) dans la liste déroulante</w:t>
-      </w:r>
-    </w:p>
-    <w:p>
-      <w:r>
-        <w:t>2. Choisissez l'Heure de début</w:t>
-      </w:r>
-    </w:p>
-    <w:p>
-      <w:r>
-        <w:t>3. Optionnel : Cliquez sur "+ Ajouter un second lieu" pour un tournoi split</w:t>
-      </w:r>
-    </w:p>
-    <w:p>
-      <w:r>
-        <w:rPr>
-          <w:b/>
-        </w:rPr>
-        <w:t>Attribution des lieux par poule (si 2 lieux) :</w:t>
-      </w:r>
-    </w:p>
-    <w:p>
-      <w:pPr>
-        <w:pStyle w:val="ListBullet"/>
-      </w:pPr>
-      <w:r>
-        <w:t>Chaque poule peut être assignée à Lieu 1 ou Lieu 2</w:t>
-      </w:r>
-    </w:p>
-    <w:p>
-      <w:pPr>
-        <w:pStyle w:val="ListBullet"/>
-      </w:pPr>
-      <w:r>
-        <w:t>Utile pour les tournois split sur 2 clubs</w:t>
-      </w:r>
-    </w:p>
-    <w:p>
-      <w:pPr>
-        <w:pStyle w:val="Heading2"/>
-      </w:pPr>
-      <w:r>
-        <w:t>Étape 5 : Génération des documents</w:t>
-      </w:r>
-    </w:p>
-    <w:p>
-      <w:r>
-        <w:rPr>
-          <w:b/>
-        </w:rPr>
-        <w:t>Fichier Excel :</w:t>
-      </w:r>
-    </w:p>
-    <w:p>
-      <w:r>
-        <w:t>Cliquez sur "Générer le fichier Excel" pour télécharger un fichier contenant 3 feuilles :</w:t>
-      </w:r>
-    </w:p>
-    <w:p>
-      <w:r>
-        <w:t>1. Poules : Composition des poules avec planning des matchs</w:t>
-      </w:r>
-    </w:p>
-    <w:p>
-      <w:r>
-        <w:t>2. Convocation : Format classique</w:t>
-      </w:r>
-    </w:p>
-    <w:p>
-      <w:r>
-        <w:t>3. Convocation v2 : Format moderne avec mise en page professionnelle</w:t>
-      </w:r>
-    </w:p>
-    <w:p>
-      <w:r>
-        <w:rPr>
-          <w:b/>
-        </w:rPr>
-        <w:t>Convocations PDF individuelles :</w:t>
-      </w:r>
-    </w:p>
-    <w:p>
-      <w:r>
-        <w:t>Cliquez sur "Générer les PDFs" pour créer un fichier ZIP contenant une convocation PDF par joueur.</w:t>
-      </w:r>
-    </w:p>
-    <w:p>
-      <w:r>
-        <w:t>Chaque PDF contient :</w:t>
-      </w:r>
-    </w:p>
-    <w:p>
-      <w:pPr>
-        <w:pStyle w:val="ListBullet"/>
-      </w:pPr>
-      <w:r>
-        <w:t>En-tête avec logo CDBHS</w:t>
-      </w:r>
-    </w:p>
-    <w:p>
-      <w:pPr>
-        <w:pStyle w:val="ListBullet"/>
-      </w:pPr>
-      <w:r>
-        <w:t>Informations du tournoi (catégorie, date, lieu)</w:t>
-      </w:r>
-    </w:p>
-    <w:p>
-      <w:pPr>
-        <w:pStyle w:val="ListBullet"/>
-      </w:pPr>
-      <w:r>
-        <w:t>Composition de la poule du joueur (avec tous les adversaires)</w:t>
-      </w:r>
-    </w:p>
-    <w:p>
-      <w:pPr>
-        <w:pStyle w:val="ListBullet"/>
-      </w:pPr>
-      <w:r>
-        <w:t>Adresse complète du lieu avec code QR Google Maps</w:t>
-      </w:r>
-    </w:p>
-    <w:p>
-      <w:pPr>
-        <w:pStyle w:val="ListBullet"/>
-      </w:pPr>
-      <w:r>
-        <w:t>Horaire de convocation</w:t>
-      </w:r>
-    </w:p>
-    <w:p>
-      <w:r>
-        <w:t>Pour une Finale : Les PDFs ont un en-tête doré et le titre "CONVOCATION FINALE DÉPARTEMENTALE".</w:t>
+        <w:t>8. Paramètres</w:t>
       </w:r>
     </w:p>
     <w:p>
@@ -1207,7 +115,12 @@
         <w:pStyle w:val="Heading1"/>
       </w:pPr>
       <w:r>
-        <w:t>5. Envoi des convocations par email</w:t>
+        <w:t>1. Accueil (Dashboard)</w:t>
+      </w:r>
+    </w:p>
+    <w:p>
+      <w:r>
+        <w:t>Le tableau de bord offre une vue d'ensemble de l'activité du comité.</w:t>
       </w:r>
     </w:p>
     <w:p>
@@ -1215,12 +128,40 @@
         <w:pStyle w:val="Heading2"/>
       </w:pPr>
       <w:r>
-        <w:t>Accès</w:t>
+        <w:t>Statistiques affichées</w:t>
       </w:r>
     </w:p>
     <w:p>
       <w:r>
-        <w:t>Depuis l'étape 4 de génération des poules, cliquez sur "Envoyer les convocations par email"</w:t>
+        <w:rPr>
+          <w:b/>
+        </w:rPr>
+        <w:t xml:space="preserve">• Joueurs Actifs: </w:t>
+      </w:r>
+      <w:r>
+        <w:t>Nombre de joueurs actifs dans la base</w:t>
+      </w:r>
+    </w:p>
+    <w:p>
+      <w:r>
+        <w:rPr>
+          <w:b/>
+        </w:rPr>
+        <w:t xml:space="preserve">• Compétitions jouées: </w:t>
+      </w:r>
+      <w:r>
+        <w:t>Nombre de compétitions importées pour la saison en cours</w:t>
+      </w:r>
+    </w:p>
+    <w:p>
+      <w:r>
+        <w:rPr>
+          <w:b/>
+        </w:rPr>
+        <w:t xml:space="preserve">• Participants cumulés: </w:t>
+      </w:r>
+      <w:r>
+        <w:t>Total des participations aux compétitions de la saison</w:t>
       </w:r>
     </w:p>
     <w:p>
@@ -1228,7 +169,12 @@
         <w:pStyle w:val="Heading2"/>
       </w:pPr>
       <w:r>
-        <w:t>Pré-requis</w:t>
+        <w:t>Inscriptions saison en cours</w:t>
+      </w:r>
+    </w:p>
+    <w:p>
+      <w:r>
+        <w:t>Affiche les statistiques des inscriptions IONOS pour la saison:</w:t>
       </w:r>
     </w:p>
     <w:p>
@@ -1236,7 +182,7 @@
         <w:pStyle w:val="ListBullet"/>
       </w:pPr>
       <w:r>
-        <w:t>Les joueurs doivent avoir une adresse email valide dans leurs coordonnées</w:t>
+        <w:t>• Total des inscriptions</w:t>
       </w:r>
     </w:p>
     <w:p>
@@ -1244,7 +190,15 @@
         <w:pStyle w:val="ListBullet"/>
       </w:pPr>
       <w:r>
-        <w:t>Synchronisez d'abord les contacts via Emailing &gt; Synchroniser les contacts IONOS</w:t>
+        <w:t>• Nombre de convoqués</w:t>
+      </w:r>
+    </w:p>
+    <w:p>
+      <w:pPr>
+        <w:pStyle w:val="ListBullet"/>
+      </w:pPr>
+      <w:r>
+        <w:t>• Nombre de forfaits</w:t>
       </w:r>
     </w:p>
     <w:p>
@@ -1252,7 +206,12 @@
         <w:pStyle w:val="Heading2"/>
       </w:pPr>
       <w:r>
-        <w:t>Processus d'envoi</w:t>
+        <w:t>Compétitions saison en cours</w:t>
+      </w:r>
+    </w:p>
+    <w:p>
+      <w:r>
+        <w:t>Résumé des compétitions de la saison:</w:t>
       </w:r>
     </w:p>
     <w:p>
@@ -1260,22 +219,10 @@
         <w:rPr>
           <w:b/>
         </w:rPr>
-        <w:t>Étape 1 : Préparation</w:t>
+        <w:t xml:space="preserve">• Total: </w:t>
       </w:r>
-    </w:p>
-    <w:p>
       <w:r>
-        <w:t>1. Vérifiez la liste des destinataires affichée</w:t>
-      </w:r>
-    </w:p>
-    <w:p>
-      <w:r>
-        <w:t>2. Les joueurs sans email sont marqués et seront ignorés</w:t>
-      </w:r>
-    </w:p>
-    <w:p>
-      <w:r>
-        <w:t>3. Le nombre d'emails à envoyer est indiqué</w:t>
+        <w:t>Passés + À venir</w:t>
       </w:r>
     </w:p>
     <w:p>
@@ -1283,49 +230,10 @@
         <w:rPr>
           <w:b/>
         </w:rPr>
-        <w:t>Étape 2 : Personnalisation du message</w:t>
+        <w:t xml:space="preserve">• À venir: </w:t>
       </w:r>
-    </w:p>
-    <w:p>
       <w:r>
-        <w:t>1. Saisissez un message d'introduction personnalisé (optionnel)</w:t>
-      </w:r>
-    </w:p>
-    <w:p>
-      <w:r>
-        <w:t>2. Vous pouvez utiliser des variables :</w:t>
-      </w:r>
-    </w:p>
-    <w:p>
-      <w:pPr>
-        <w:pStyle w:val="ListBullet"/>
-      </w:pPr>
-      <w:r>
-        <w:t>{first_name} : Prénom du joueur</w:t>
-      </w:r>
-    </w:p>
-    <w:p>
-      <w:pPr>
-        <w:pStyle w:val="ListBullet"/>
-      </w:pPr>
-      <w:r>
-        <w:t>{last_name} : Nom du joueur</w:t>
-      </w:r>
-    </w:p>
-    <w:p>
-      <w:pPr>
-        <w:pStyle w:val="ListBullet"/>
-      </w:pPr>
-      <w:r>
-        <w:t>{tournament_name} : Nom du tournoi</w:t>
-      </w:r>
-    </w:p>
-    <w:p>
-      <w:pPr>
-        <w:pStyle w:val="ListBullet"/>
-      </w:pPr>
-      <w:r>
-        <w:t>{tournament_date} : Date du tournoi</w:t>
+        <w:t>Compétitions programmées non encore jouées</w:t>
       </w:r>
     </w:p>
     <w:p>
@@ -1333,147 +241,10 @@
         <w:rPr>
           <w:b/>
         </w:rPr>
-        <w:t>Étape 3 : Email en copie (CC)</w:t>
+        <w:t xml:space="preserve">• Passés: </w:t>
       </w:r>
-    </w:p>
-    <w:p>
       <w:r>
-        <w:t>1. Cochez "Envoyer une copie récapitulative"</w:t>
-      </w:r>
-    </w:p>
-    <w:p>
-      <w:r>
-        <w:t>2. Saisissez l'adresse email (ex: votre email pour suivi)</w:t>
-      </w:r>
-    </w:p>
-    <w:p>
-      <w:r>
-        <w:t>3. Vous recevrez un récapitulatif avec la liste de tous les envois</w:t>
-      </w:r>
-    </w:p>
-    <w:p>
-      <w:r>
-        <w:rPr>
-          <w:b/>
-        </w:rPr>
-        <w:t>Étape 4 : Test avant envoi</w:t>
-      </w:r>
-    </w:p>
-    <w:p>
-      <w:r>
-        <w:t>1. Cochez "Mode test"</w:t>
-      </w:r>
-    </w:p>
-    <w:p>
-      <w:r>
-        <w:t>2. Saisissez votre adresse email</w:t>
-      </w:r>
-    </w:p>
-    <w:p>
-      <w:r>
-        <w:t>3. Cliquez sur "Envoyer (test)" pour recevoir un exemple</w:t>
-      </w:r>
-    </w:p>
-    <w:p>
-      <w:r>
-        <w:t>4. Vérifiez le rendu de l'email</w:t>
-      </w:r>
-    </w:p>
-    <w:p>
-      <w:r>
-        <w:rPr>
-          <w:b/>
-        </w:rPr>
-        <w:t>Étape 5 : Envoi définitif</w:t>
-      </w:r>
-    </w:p>
-    <w:p>
-      <w:r>
-        <w:t>1. Décochez le mode test</w:t>
-      </w:r>
-    </w:p>
-    <w:p>
-      <w:r>
-        <w:t>2. Cliquez sur "Envoyer les convocations"</w:t>
-      </w:r>
-    </w:p>
-    <w:p>
-      <w:r>
-        <w:t>3. Une barre de progression s'affiche</w:t>
-      </w:r>
-    </w:p>
-    <w:p>
-      <w:r>
-        <w:t>4. Un message confirme le nombre d'emails envoyés</w:t>
-      </w:r>
-    </w:p>
-    <w:p>
-      <w:pPr>
-        <w:pStyle w:val="Heading2"/>
-      </w:pPr>
-      <w:r>
-        <w:t>Contenu de l'email de convocation</w:t>
-      </w:r>
-    </w:p>
-    <w:p>
-      <w:r>
-        <w:t>Chaque joueur reçoit un email contenant :</w:t>
-      </w:r>
-    </w:p>
-    <w:p>
-      <w:pPr>
-        <w:pStyle w:val="ListBullet"/>
-      </w:pPr>
-      <w:r>
-        <w:t>Objet : "Convocation - [Catégorie] - Tournoi N°[X] - [Date]"</w:t>
-      </w:r>
-    </w:p>
-    <w:p>
-      <w:pPr>
-        <w:pStyle w:val="ListBullet"/>
-      </w:pPr>
-      <w:r>
-        <w:t>En-tête avec logo CDBHS</w:t>
-      </w:r>
-    </w:p>
-    <w:p>
-      <w:pPr>
-        <w:pStyle w:val="ListBullet"/>
-      </w:pPr>
-      <w:r>
-        <w:t>Message d'introduction personnalisé</w:t>
-      </w:r>
-    </w:p>
-    <w:p>
-      <w:pPr>
-        <w:pStyle w:val="ListBullet"/>
-      </w:pPr>
-      <w:r>
-        <w:t>Tableau de la poule avec tous les joueurs et leur classement</w:t>
-      </w:r>
-    </w:p>
-    <w:p>
-      <w:pPr>
-        <w:pStyle w:val="ListBullet"/>
-      </w:pPr>
-      <w:r>
-        <w:t>Informations pratiques : Date, heure, lieu</w:t>
-      </w:r>
-    </w:p>
-    <w:p>
-      <w:pPr>
-        <w:pStyle w:val="ListBullet"/>
-      </w:pPr>
-      <w:r>
-        <w:t>Adresse complète du club</w:t>
-      </w:r>
-    </w:p>
-    <w:p>
-      <w:pPr>
-        <w:pStyle w:val="ListBullet"/>
-      </w:pPr>
-      <w:r>
-        <w:t>Pièce jointe : PDF de convocation individuelle</w:t>
+        <w:t>Compétitions déjà jouées et importées</w:t>
       </w:r>
     </w:p>
     <w:p>
@@ -1486,7 +257,22 @@
         <w:pStyle w:val="Heading1"/>
       </w:pPr>
       <w:r>
-        <w:t>6. Classements</w:t>
+        <w:t>2. Compétitions à Jouer</w:t>
+      </w:r>
+    </w:p>
+    <w:p>
+      <w:r>
+        <w:rPr>
+          <w:b/>
+          <w:color w:val="DC3545"/>
+          <w:sz w:val="28"/>
+        </w:rPr>
+        <w:t>⭐ SECTION PRINCIPALE DE L'APPLICATION</w:t>
+      </w:r>
+    </w:p>
+    <w:p>
+      <w:r>
+        <w:t>Cette section permet de préparer et gérer les compétitions à venir. C'est le cœur de l'application pour l'organisation des tournois.</w:t>
       </w:r>
     </w:p>
     <w:p>
@@ -1494,12 +280,23 @@
         <w:pStyle w:val="Heading2"/>
       </w:pPr>
       <w:r>
-        <w:t>Accès</w:t>
+        <w:t>2.1 Mise à jour des inscriptions IONOS</w:t>
       </w:r>
     </w:p>
     <w:p>
       <w:r>
-        <w:t>Menu principal &gt; Classements</w:t>
+        <w:t>Avant de générer les poules, il est essentiel de mettre à jour les données depuis IONOS.</w:t>
+      </w:r>
+    </w:p>
+    <w:p>
+      <w:r>
+        <w:rPr>
+          <w:b/>
+        </w:rPr>
+        <w:t xml:space="preserve">⚠️ Important: </w:t>
+      </w:r>
+      <w:r>
+        <w:t>Un bandeau d'avertissement s'affiche en haut de page indiquant la date du dernier import.</w:t>
       </w:r>
     </w:p>
     <w:p>
@@ -1507,7 +304,48 @@
         <w:pStyle w:val="Heading2"/>
       </w:pPr>
       <w:r>
-        <w:t>Fonctionnalités</w:t>
+        <w:t>Procédure de mise à jour:</w:t>
+      </w:r>
+    </w:p>
+    <w:p>
+      <w:r>
+        <w:t>1. Cliquez sur "Mettre à jour les inscriptions" dans le bandeau jaune</w:t>
+      </w:r>
+    </w:p>
+    <w:p>
+      <w:r>
+        <w:t>2. Téléchargez les fichiers CSV depuis IONOS (Tournois et Inscriptions)</w:t>
+      </w:r>
+    </w:p>
+    <w:p>
+      <w:r>
+        <w:t>3. Importez chaque fichier via le formulaire dédié</w:t>
+      </w:r>
+    </w:p>
+    <w:p>
+      <w:r>
+        <w:t>4. Vérifiez que les dates d'import sont actualisées</w:t>
+      </w:r>
+    </w:p>
+    <w:p>
+      <w:pPr>
+        <w:pStyle w:val="Heading2"/>
+      </w:pPr>
+      <w:r>
+        <w:t>2.2 Génération des poules</w:t>
+      </w:r>
+    </w:p>
+    <w:p>
+      <w:r>
+        <w:t>Une fois les inscriptions à jour, vous pouvez générer les poules pour chaque compétition.</w:t>
+      </w:r>
+    </w:p>
+    <w:p>
+      <w:pPr>
+        <w:pStyle w:val="Heading2"/>
+      </w:pPr>
+      <w:r>
+        <w:t>Sélection de la compétition:</w:t>
       </w:r>
     </w:p>
     <w:p>
@@ -1515,7 +353,7 @@
         <w:pStyle w:val="ListBullet"/>
       </w:pPr>
       <w:r>
-        <w:t>Filtrage par Catégorie et Saison</w:t>
+        <w:t>• Choisissez le Mode de jeu (Libre, Bande, 3 Bandes, Cadre)</w:t>
       </w:r>
     </w:p>
     <w:p>
@@ -1523,7 +361,7 @@
         <w:pStyle w:val="ListBullet"/>
       </w:pPr>
       <w:r>
-        <w:t>Affichage du podium (Or, Argent, Bronze)</w:t>
+        <w:t>• Sélectionnez la Catégorie (R1, R2, R3, etc.)</w:t>
       </w:r>
     </w:p>
     <w:p>
@@ -1531,7 +369,94 @@
         <w:pStyle w:val="ListBullet"/>
       </w:pPr>
       <w:r>
-        <w:t>Détails par joueur : Total points de match, Moyenne des moyennes, Meilleure série, Points par tournoi</w:t>
+        <w:t>• Cliquez sur "Charger les Inscrits"</w:t>
+      </w:r>
+    </w:p>
+    <w:p>
+      <w:pPr>
+        <w:pStyle w:val="Heading2"/>
+      </w:pPr>
+      <w:r>
+        <w:t>Liste des inscrits:</w:t>
+      </w:r>
+    </w:p>
+    <w:p>
+      <w:r>
+        <w:t>Le tableau affiche tous les joueurs inscrits avec:</w:t>
+      </w:r>
+    </w:p>
+    <w:p>
+      <w:r>
+        <w:rPr>
+          <w:b/>
+        </w:rPr>
+        <w:t xml:space="preserve">• Nom/Prénom: </w:t>
+      </w:r>
+      <w:r>
+        <w:t>Identité du joueur</w:t>
+      </w:r>
+    </w:p>
+    <w:p>
+      <w:r>
+        <w:rPr>
+          <w:b/>
+        </w:rPr>
+        <w:t xml:space="preserve">• Licence: </w:t>
+      </w:r>
+      <w:r>
+        <w:t>Numéro de licence FFB</w:t>
+      </w:r>
+    </w:p>
+    <w:p>
+      <w:r>
+        <w:rPr>
+          <w:b/>
+        </w:rPr>
+        <w:t xml:space="preserve">• Club: </w:t>
+      </w:r>
+      <w:r>
+        <w:t>Club d'appartenance</w:t>
+      </w:r>
+    </w:p>
+    <w:p>
+      <w:r>
+        <w:rPr>
+          <w:b/>
+        </w:rPr>
+        <w:t xml:space="preserve">• Classement: </w:t>
+      </w:r>
+      <w:r>
+        <w:t>Classement officiel du joueur</w:t>
+      </w:r>
+    </w:p>
+    <w:p>
+      <w:r>
+        <w:rPr>
+          <w:b/>
+        </w:rPr>
+        <w:t xml:space="preserve">• Convoqué: </w:t>
+      </w:r>
+      <w:r>
+        <w:t>Statut de convocation (case à cocher)</w:t>
+      </w:r>
+    </w:p>
+    <w:p>
+      <w:r>
+        <w:rPr>
+          <w:b/>
+        </w:rPr>
+        <w:t xml:space="preserve">• Forfait: </w:t>
+      </w:r>
+      <w:r>
+        <w:t>Si le joueur a déclaré forfait</w:t>
+      </w:r>
+    </w:p>
+    <w:p>
+      <w:pPr>
+        <w:pStyle w:val="Heading2"/>
+      </w:pPr>
+      <w:r>
+        <w:t>Gestion des convocations:</w:t>
       </w:r>
     </w:p>
     <w:p>
@@ -1539,7 +464,23 @@
         <w:pStyle w:val="ListBullet"/>
       </w:pPr>
       <w:r>
-        <w:t>Export Excel du classement</w:t>
+        <w:t>• Cochez les joueurs à convoquer dans la colonne "Convoqué"</w:t>
+      </w:r>
+    </w:p>
+    <w:p>
+      <w:pPr>
+        <w:pStyle w:val="ListBullet"/>
+      </w:pPr>
+      <w:r>
+        <w:t>• Les modifications sont sauvegardées automatiquement</w:t>
+      </w:r>
+    </w:p>
+    <w:p>
+      <w:pPr>
+        <w:pStyle w:val="ListBullet"/>
+      </w:pPr>
+      <w:r>
+        <w:t>• Le compteur de joueurs convoqués s'actualise en temps réel</w:t>
       </w:r>
     </w:p>
     <w:p>
@@ -1547,31 +488,38 @@
         <w:pStyle w:val="Heading2"/>
       </w:pPr>
       <w:r>
-        <w:t>Calcul du classement</w:t>
+        <w:t>Génération des poules:</w:t>
       </w:r>
     </w:p>
     <w:p>
-      <w:pPr>
-        <w:pStyle w:val="ListBullet"/>
-      </w:pPr>
       <w:r>
-        <w:t>Points de match additionnés sur la saison</w:t>
+        <w:t>1. Vérifiez le nombre de joueurs convoqués</w:t>
       </w:r>
     </w:p>
     <w:p>
-      <w:pPr>
-        <w:pStyle w:val="ListBullet"/>
-      </w:pPr>
       <w:r>
-        <w:t>Départage par : Moyenne &gt; Meilleure série</w:t>
+        <w:t>2. Sélectionnez le nombre de poules souhaité</w:t>
       </w:r>
     </w:p>
     <w:p>
-      <w:pPr>
-        <w:pStyle w:val="Heading1"/>
-      </w:pPr>
       <w:r>
-        <w:t>7. Tournois joués et envoi des résultats</w:t>
+        <w:t>3. L'algorithme répartit équitablement les joueurs par classement</w:t>
+      </w:r>
+    </w:p>
+    <w:p>
+      <w:r>
+        <w:t>4. Les poules sont affichées avec la composition détaillée</w:t>
+      </w:r>
+    </w:p>
+    <w:p>
+      <w:r>
+        <w:rPr>
+          <w:b/>
+        </w:rPr>
+        <w:t xml:space="preserve">💡 Astuce: </w:t>
+      </w:r>
+      <w:r>
+        <w:t>L'algorithme de répartition utilise un système de "serpent" pour équilibrer les niveaux entre les poules.</w:t>
       </w:r>
     </w:p>
     <w:p>
@@ -1579,12 +527,12 @@
         <w:pStyle w:val="Heading2"/>
       </w:pPr>
       <w:r>
-        <w:t>Accès</w:t>
+        <w:t>2.3 Feuilles de matches</w:t>
       </w:r>
     </w:p>
     <w:p>
       <w:r>
-        <w:t>Menu principal &gt; Tournois joués</w:t>
+        <w:t>Après génération des poules, vous pouvez créer les feuilles de matches.</w:t>
       </w:r>
     </w:p>
     <w:p>
@@ -1592,39 +540,40 @@
         <w:pStyle w:val="Heading2"/>
       </w:pPr>
       <w:r>
-        <w:t>Consultation des résultats</w:t>
+        <w:t>Options d'impression:</w:t>
       </w:r>
     </w:p>
     <w:p>
-      <w:pPr>
-        <w:pStyle w:val="ListBullet"/>
-      </w:pPr>
       <w:r>
-        <w:t>Liste de tous les tournois importés</w:t>
+        <w:rPr>
+          <w:b/>
+        </w:rPr>
+        <w:t xml:space="preserve">• Feuilles individuelles: </w:t>
+      </w:r>
+      <w:r>
+        <w:t>Une feuille par match avec les détails des joueurs</w:t>
       </w:r>
     </w:p>
     <w:p>
-      <w:pPr>
-        <w:pStyle w:val="ListBullet"/>
-      </w:pPr>
       <w:r>
-        <w:t>Filtrage par catégorie et saison</w:t>
+        <w:rPr>
+          <w:b/>
+        </w:rPr>
+        <w:t xml:space="preserve">• Récapitulatif par poule: </w:t>
+      </w:r>
+      <w:r>
+        <w:t>Vue d'ensemble de tous les matches d'une poule</w:t>
       </w:r>
     </w:p>
     <w:p>
-      <w:pPr>
-        <w:pStyle w:val="ListBullet"/>
-      </w:pPr>
       <w:r>
-        <w:t>Visualisation des résultats avec podium</w:t>
+        <w:rPr>
+          <w:b/>
+        </w:rPr>
+        <w:t xml:space="preserve">• Export PDF: </w:t>
       </w:r>
-    </w:p>
-    <w:p>
-      <w:pPr>
-        <w:pStyle w:val="ListBullet"/>
-      </w:pPr>
       <w:r>
-        <w:t>Suppression de tournoi (recalcule le classement)</w:t>
+        <w:t>Génération d'un document PDF prêt à imprimer</w:t>
       </w:r>
     </w:p>
     <w:p>
@@ -1632,135 +581,42 @@
         <w:pStyle w:val="Heading2"/>
       </w:pPr>
       <w:r>
-        <w:t>Import des résultats</w:t>
+        <w:t>2.4 Gestion des convocations</w:t>
       </w:r>
     </w:p>
     <w:p>
       <w:r>
-        <w:t>Menu Fichiers &gt; Tournois joués &gt; Importer</w:t>
+        <w:t>Les convocations peuvent être envoyées par email depuis la section Emailing.</w:t>
       </w:r>
     </w:p>
     <w:p>
       <w:r>
-        <w:t>1. Préparez le fichier CSV des résultats (export depuis le logiciel de gestion de tournoi)</w:t>
+        <w:t>1. Générez les poules et validez la composition</w:t>
       </w:r>
     </w:p>
     <w:p>
       <w:r>
-        <w:t>2. Sélectionnez la Catégorie</w:t>
+        <w:t>2. Allez dans la section "Emailing"</w:t>
       </w:r>
     </w:p>
     <w:p>
       <w:r>
-        <w:t>3. Indiquez le Numéro de tournoi</w:t>
+        <w:t>3. Sélectionnez le type "Convocation"</w:t>
       </w:r>
     </w:p>
     <w:p>
       <w:r>
-        <w:t>4. Saisissez la Date du tournoi</w:t>
+        <w:t>4. Les joueurs convoqués sont automatiquement sélectionnés</w:t>
       </w:r>
     </w:p>
     <w:p>
       <w:r>
-        <w:t>5. Uploadez le fichier</w:t>
+        <w:t>5. Personnalisez le message si nécessaire</w:t>
       </w:r>
     </w:p>
     <w:p>
       <w:r>
-        <w:t>6. Validez après vérification</w:t>
-      </w:r>
-    </w:p>
-    <w:p>
-      <w:pPr>
-        <w:pStyle w:val="Heading2"/>
-      </w:pPr>
-      <w:r>
-        <w:t>Envoi des résultats par email</w:t>
-      </w:r>
-    </w:p>
-    <w:p>
-      <w:r>
-        <w:t>Accès : Sur la page d'un tournoi, cliquez sur "Envoyer les résultats"</w:t>
-      </w:r>
-    </w:p>
-    <w:p>
-      <w:r>
-        <w:rPr>
-          <w:b/>
-        </w:rPr>
-        <w:t>Contenu de l'email :</w:t>
-      </w:r>
-    </w:p>
-    <w:p>
-      <w:r>
-        <w:t>Chaque participant reçoit :</w:t>
-      </w:r>
-    </w:p>
-    <w:p>
-      <w:pPr>
-        <w:pStyle w:val="ListBullet"/>
-      </w:pPr>
-      <w:r>
-        <w:t>Tableau des résultats du tournoi avec sa ligne en surbrillance</w:t>
-      </w:r>
-    </w:p>
-    <w:p>
-      <w:pPr>
-        <w:pStyle w:val="ListBullet"/>
-      </w:pPr>
-      <w:r>
-        <w:t>Classement général mis à jour avec sa position en surbrillance</w:t>
-      </w:r>
-    </w:p>
-    <w:p>
-      <w:pPr>
-        <w:pStyle w:val="ListBullet"/>
-      </w:pPr>
-      <w:r>
-        <w:t>Message de qualification indiquant s'il est éligible pour la finale</w:t>
-      </w:r>
-    </w:p>
-    <w:p>
-      <w:r>
-        <w:t>Après T1/T2 : "Vous êtes à ce stade éligible pour la finale" (provisoire)</w:t>
-      </w:r>
-    </w:p>
-    <w:p>
-      <w:r>
-        <w:t>Après T3 : "Félicitations ! Vous êtes sélectionné pour la finale" (définitif)</w:t>
-      </w:r>
-    </w:p>
-    <w:p>
-      <w:r>
-        <w:t>Format des noms : Les noms sont affichés au format "Prénom Nom" dans les deux tableaux.</w:t>
-      </w:r>
-    </w:p>
-    <w:p>
-      <w:r>
-        <w:rPr>
-          <w:b/>
-        </w:rPr>
-        <w:t>Procédure d'envoi :</w:t>
-      </w:r>
-    </w:p>
-    <w:p>
-      <w:r>
-        <w:t>1. Saisissez un message d'introduction personnalisé</w:t>
-      </w:r>
-    </w:p>
-    <w:p>
-      <w:r>
-        <w:t>2. Ajoutez une adresse CC pour recevoir le récapitulatif</w:t>
-      </w:r>
-    </w:p>
-    <w:p>
-      <w:r>
-        <w:t>3. Testez d'abord en mode test</w:t>
-      </w:r>
-    </w:p>
-    <w:p>
-      <w:r>
-        <w:t>4. Envoyez à tous les participants</w:t>
+        <w:t>6. Envoyez les convocations</w:t>
       </w:r>
     </w:p>
     <w:p>
@@ -1773,7 +629,12 @@
         <w:pStyle w:val="Heading1"/>
       </w:pPr>
       <w:r>
-        <w:t>8. Gestion des joueurs</w:t>
+        <w:t>3. Compétitions Jouées</w:t>
+      </w:r>
+    </w:p>
+    <w:p>
+      <w:r>
+        <w:t>Cette section liste toutes les compétitions dont les résultats ont été importés.</w:t>
       </w:r>
     </w:p>
     <w:p>
@@ -1781,12 +642,47 @@
         <w:pStyle w:val="Heading2"/>
       </w:pPr>
       <w:r>
-        <w:t>Accès</w:t>
+        <w:t>Informations affichées:</w:t>
       </w:r>
     </w:p>
     <w:p>
+      <w:pPr>
+        <w:pStyle w:val="ListBullet"/>
+      </w:pPr>
       <w:r>
-        <w:t>Menu Fichiers &gt; Joueurs</w:t>
+        <w:t>• Date de la compétition</w:t>
+      </w:r>
+    </w:p>
+    <w:p>
+      <w:pPr>
+        <w:pStyle w:val="ListBullet"/>
+      </w:pPr>
+      <w:r>
+        <w:t>• Mode de jeu et catégorie</w:t>
+      </w:r>
+    </w:p>
+    <w:p>
+      <w:pPr>
+        <w:pStyle w:val="ListBullet"/>
+      </w:pPr>
+      <w:r>
+        <w:t>• Nombre de participants</w:t>
+      </w:r>
+    </w:p>
+    <w:p>
+      <w:pPr>
+        <w:pStyle w:val="ListBullet"/>
+      </w:pPr>
+      <w:r>
+        <w:t>• Lieu</w:t>
+      </w:r>
+    </w:p>
+    <w:p>
+      <w:pPr>
+        <w:pStyle w:val="ListBullet"/>
+      </w:pPr>
+      <w:r>
+        <w:t>• Actions (voir résultats, supprimer)</w:t>
       </w:r>
     </w:p>
     <w:p>
@@ -1794,277 +690,27 @@
         <w:pStyle w:val="Heading2"/>
       </w:pPr>
       <w:r>
-        <w:t>Fonctionnalités</w:t>
-      </w:r>
-    </w:p>
-    <w:p>
-      <w:pPr>
-        <w:pStyle w:val="ListBullet"/>
-      </w:pPr>
-      <w:r>
-        <w:t>Liste de tous les joueurs</w:t>
-      </w:r>
-    </w:p>
-    <w:p>
-      <w:pPr>
-        <w:pStyle w:val="ListBullet"/>
-      </w:pPr>
-      <w:r>
-        <w:t>Filtrage par club, statut actif/inactif</w:t>
-      </w:r>
-    </w:p>
-    <w:p>
-      <w:pPr>
-        <w:pStyle w:val="ListBullet"/>
-      </w:pPr>
-      <w:r>
-        <w:t>Modification des informations : Nom, prénom, Club, Classements (Libre, Cadre, Bande, 3 Bandes)</w:t>
-      </w:r>
-    </w:p>
-    <w:p>
-      <w:pPr>
-        <w:pStyle w:val="ListBullet"/>
-      </w:pPr>
-      <w:r>
-        <w:t>Historique des performances par joueur</w:t>
-      </w:r>
-    </w:p>
-    <w:p>
-      <w:pPr>
-        <w:pStyle w:val="ListBullet"/>
-      </w:pPr>
-      <w:r>
-        <w:t>Import CSV de la liste FFB</w:t>
-      </w:r>
-    </w:p>
-    <w:p>
-      <w:pPr>
-        <w:pStyle w:val="Heading2"/>
-      </w:pPr>
-      <w:r>
-        <w:t>Contacts joueurs</w:t>
+        <w:t>Import des résultats:</w:t>
       </w:r>
     </w:p>
     <w:p>
       <w:r>
-        <w:t>Menu Emailing &gt; Contacts</w:t>
-      </w:r>
-    </w:p>
-    <w:p>
-      <w:pPr>
-        <w:pStyle w:val="ListBullet"/>
-      </w:pPr>
-      <w:r>
-        <w:t>Liste des coordonnées (email, téléphone)</w:t>
-      </w:r>
-    </w:p>
-    <w:p>
-      <w:pPr>
-        <w:pStyle w:val="ListBullet"/>
-      </w:pPr>
-      <w:r>
-        <w:t>Synchronisation avec les données IONOS</w:t>
-      </w:r>
-    </w:p>
-    <w:p>
-      <w:pPr>
-        <w:pStyle w:val="ListBullet"/>
-      </w:pPr>
-      <w:r>
-        <w:t>Modification manuelle des contacts</w:t>
-      </w:r>
-    </w:p>
-    <w:p>
-      <w:pPr>
-        <w:pStyle w:val="Heading1"/>
-      </w:pPr>
-      <w:r>
-        <w:t>9. Gestion des clubs</w:t>
-      </w:r>
-    </w:p>
-    <w:p>
-      <w:pPr>
-        <w:pStyle w:val="Heading2"/>
-      </w:pPr>
-      <w:r>
-        <w:t>Accès</w:t>
+        <w:t>1. Cliquez sur "Importer un Tournoi"</w:t>
       </w:r>
     </w:p>
     <w:p>
       <w:r>
-        <w:t>Menu Fichiers &gt; Clubs</w:t>
-      </w:r>
-    </w:p>
-    <w:p>
-      <w:pPr>
-        <w:pStyle w:val="Heading2"/>
-      </w:pPr>
-      <w:r>
-        <w:t>Informations gérées</w:t>
-      </w:r>
-    </w:p>
-    <w:p>
-      <w:pPr>
-        <w:pStyle w:val="ListBullet"/>
-      </w:pPr>
-      <w:r>
-        <w:t>Nom du club</w:t>
-      </w:r>
-    </w:p>
-    <w:p>
-      <w:pPr>
-        <w:pStyle w:val="ListBullet"/>
-      </w:pPr>
-      <w:r>
-        <w:t>Adresse complète (rue, code postal, ville)</w:t>
-      </w:r>
-    </w:p>
-    <w:p>
-      <w:pPr>
-        <w:pStyle w:val="ListBullet"/>
-      </w:pPr>
-      <w:r>
-        <w:t>Téléphone</w:t>
-      </w:r>
-    </w:p>
-    <w:p>
-      <w:pPr>
-        <w:pStyle w:val="ListBullet"/>
-      </w:pPr>
-      <w:r>
-        <w:t>Email</w:t>
-      </w:r>
-    </w:p>
-    <w:p>
-      <w:pPr>
-        <w:pStyle w:val="ListBullet"/>
-      </w:pPr>
-      <w:r>
-        <w:t>Logo</w:t>
+        <w:t>2. Sélectionnez le fichier Excel des résultats (format FFB)</w:t>
       </w:r>
     </w:p>
     <w:p>
       <w:r>
-        <w:t>Ces informations sont utilisées dans les convocations générées (adresse affichée avec QR code).</w:t>
-      </w:r>
-    </w:p>
-    <w:p>
-      <w:pPr>
-        <w:pStyle w:val="Heading1"/>
-      </w:pPr>
-      <w:r>
-        <w:t>10. Paramètres</w:t>
-      </w:r>
-    </w:p>
-    <w:p>
-      <w:pPr>
-        <w:pStyle w:val="Heading2"/>
-      </w:pPr>
-      <w:r>
-        <w:t>Accès</w:t>
+        <w:t>3. Vérifiez les données importées</w:t>
       </w:r>
     </w:p>
     <w:p>
       <w:r>
-        <w:t>Menu Paramètres &gt; Configuration</w:t>
-      </w:r>
-    </w:p>
-    <w:p>
-      <w:pPr>
-        <w:pStyle w:val="Heading2"/>
-      </w:pPr>
-      <w:r>
-        <w:t>Gestion des utilisateurs</w:t>
-      </w:r>
-    </w:p>
-    <w:p>
-      <w:pPr>
-        <w:pStyle w:val="ListBullet"/>
-      </w:pPr>
-      <w:r>
-        <w:t>Création de nouveaux comptes</w:t>
-      </w:r>
-    </w:p>
-    <w:p>
-      <w:pPr>
-        <w:pStyle w:val="ListBullet"/>
-      </w:pPr>
-      <w:r>
-        <w:t>Attribution des rôles (Admin/Viewer)</w:t>
-      </w:r>
-    </w:p>
-    <w:p>
-      <w:pPr>
-        <w:pStyle w:val="ListBullet"/>
-      </w:pPr>
-      <w:r>
-        <w:t>Désactivation de comptes</w:t>
-      </w:r>
-    </w:p>
-    <w:p>
-      <w:pPr>
-        <w:pStyle w:val="ListBullet"/>
-      </w:pPr>
-      <w:r>
-        <w:t>Changement de mot de passe</w:t>
-      </w:r>
-    </w:p>
-    <w:p>
-      <w:pPr>
-        <w:pStyle w:val="Heading2"/>
-      </w:pPr>
-      <w:r>
-        <w:t>Gestion des catégories</w:t>
-      </w:r>
-    </w:p>
-    <w:p>
-      <w:r>
-        <w:t>Menu Paramètres &gt; Catégories</w:t>
-      </w:r>
-    </w:p>
-    <w:p>
-      <w:pPr>
-        <w:pStyle w:val="ListBullet"/>
-      </w:pPr>
-      <w:r>
-        <w:t>Création/modification des catégories (Mode, Niveau)</w:t>
-      </w:r>
-    </w:p>
-    <w:p>
-      <w:pPr>
-        <w:pStyle w:val="ListBullet"/>
-      </w:pPr>
-      <w:r>
-        <w:t>Activation/désactivation par saison</w:t>
-      </w:r>
-    </w:p>
-    <w:p>
-      <w:pPr>
-        <w:pStyle w:val="Heading2"/>
-      </w:pPr>
-      <w:r>
-        <w:t>Calendrier</w:t>
-      </w:r>
-    </w:p>
-    <w:p>
-      <w:r>
-        <w:t>Menu Paramètres &gt; Calendrier</w:t>
-      </w:r>
-    </w:p>
-    <w:p>
-      <w:pPr>
-        <w:pStyle w:val="ListBullet"/>
-      </w:pPr>
-      <w:r>
-        <w:t>Upload du calendrier de saison (PDF ou Excel)</w:t>
-      </w:r>
-    </w:p>
-    <w:p>
-      <w:pPr>
-        <w:pStyle w:val="ListBullet"/>
-      </w:pPr>
-      <w:r>
-        <w:t>Consultation et téléchargement</w:t>
+        <w:t>4. Validez l'import</w:t>
       </w:r>
     </w:p>
     <w:p>
@@ -2077,7 +723,12 @@
         <w:pStyle w:val="Heading1"/>
       </w:pPr>
       <w:r>
-        <w:t>Annexe A : Format des fichiers CSV</w:t>
+        <w:t>4. Classements</w:t>
+      </w:r>
+    </w:p>
+    <w:p>
+      <w:r>
+        <w:t>Consultation des classements par mode de jeu et catégorie.</w:t>
       </w:r>
     </w:p>
     <w:p>
@@ -2085,17 +736,39 @@
         <w:pStyle w:val="Heading2"/>
       </w:pPr>
       <w:r>
-        <w:t>Joueurs (export FFB)</w:t>
+        <w:t>Filtres disponibles:</w:t>
       </w:r>
     </w:p>
     <w:p>
+      <w:pPr>
+        <w:pStyle w:val="ListBullet"/>
+      </w:pPr>
       <w:r>
-        <w:t>licence,club,first_name,last_name,rank_libre,rank_cadre,rank_bande,rank_3bandes</w:t>
+        <w:t>• Saison</w:t>
       </w:r>
     </w:p>
     <w:p>
+      <w:pPr>
+        <w:pStyle w:val="ListBullet"/>
+      </w:pPr>
       <w:r>
-        <w:t>123456,BILLARD CLUB PARIS,Jean,DUPONT,R3,NC,NC,R2</w:t>
+        <w:t>• Mode de jeu (Libre, Bande, 3 Bandes, Cadre)</w:t>
+      </w:r>
+    </w:p>
+    <w:p>
+      <w:pPr>
+        <w:pStyle w:val="ListBullet"/>
+      </w:pPr>
+      <w:r>
+        <w:t>• Catégorie (R1, R2, R3, etc.)</w:t>
+      </w:r>
+    </w:p>
+    <w:p>
+      <w:pPr>
+        <w:pStyle w:val="ListBullet"/>
+      </w:pPr>
+      <w:r>
+        <w:t>• Club</w:t>
       </w:r>
     </w:p>
     <w:p>
@@ -2103,22 +776,68 @@
         <w:pStyle w:val="Heading2"/>
       </w:pPr>
       <w:r>
-        <w:t>Résultats tournoi</w:t>
+        <w:t>Données du classement:</w:t>
+      </w:r>
+    </w:p>
+    <w:p>
+      <w:pPr>
+        <w:pStyle w:val="ListBullet"/>
+      </w:pPr>
+      <w:r>
+        <w:t>• Position</w:t>
+      </w:r>
+    </w:p>
+    <w:p>
+      <w:pPr>
+        <w:pStyle w:val="ListBullet"/>
+      </w:pPr>
+      <w:r>
+        <w:t>• Nom du joueur</w:t>
+      </w:r>
+    </w:p>
+    <w:p>
+      <w:pPr>
+        <w:pStyle w:val="ListBullet"/>
+      </w:pPr>
+      <w:r>
+        <w:t>• Club</w:t>
+      </w:r>
+    </w:p>
+    <w:p>
+      <w:pPr>
+        <w:pStyle w:val="ListBullet"/>
+      </w:pPr>
+      <w:r>
+        <w:t>• Points de match</w:t>
+      </w:r>
+    </w:p>
+    <w:p>
+      <w:pPr>
+        <w:pStyle w:val="ListBullet"/>
+      </w:pPr>
+      <w:r>
+        <w:t>• Moyenne générale</w:t>
+      </w:r>
+    </w:p>
+    <w:p>
+      <w:pPr>
+        <w:pStyle w:val="ListBullet"/>
+      </w:pPr>
+      <w:r>
+        <w:t>• Meilleure série</w:t>
+      </w:r>
+    </w:p>
+    <w:p>
+      <w:pPr>
+        <w:pStyle w:val="ListBullet"/>
+      </w:pPr>
+      <w:r>
+        <w:t>• Nombre de tournois joués</w:t>
       </w:r>
     </w:p>
     <w:p>
       <w:r>
-        <w:t>Classement;Licence;Joueur;Points;Reprises;Moyenne;Série</w:t>
-      </w:r>
-    </w:p>
-    <w:p>
-      <w:r>
-        <w:t>1;123456;DUPONT Jean;8;45;1.234;12</w:t>
-      </w:r>
-    </w:p>
-    <w:p>
-      <w:r>
-        <w:t>2;789012;MARTIN Pierre;6;52;0.987;8</w:t>
+        <w:br w:type="page"/>
       </w:r>
     </w:p>
     <w:p>
@@ -2126,7 +845,12 @@
         <w:pStyle w:val="Heading1"/>
       </w:pPr>
       <w:r>
-        <w:t>Annexe B : Workflow complet d'un tournoi</w:t>
+        <w:t>5. Statistiques</w:t>
+      </w:r>
+    </w:p>
+    <w:p>
+      <w:r>
+        <w:t>Analyse détaillée des données de la saison avec sélecteur de saison.</w:t>
       </w:r>
     </w:p>
     <w:p>
@@ -2134,27 +858,29 @@
         <w:pStyle w:val="Heading2"/>
       </w:pPr>
       <w:r>
-        <w:t>Avant le tournoi (J-7 à J-2)</w:t>
+        <w:t>Onglet Clubs:</w:t>
       </w:r>
     </w:p>
     <w:p>
       <w:r>
-        <w:t>1. Importer les inscriptions depuis IONOS (Fichiers &gt; Compétitions &amp; Inscriptions)</w:t>
+        <w:rPr>
+          <w:b/>
+        </w:rPr>
+        <w:t xml:space="preserve">• Podiums par Mode de Jeu: </w:t>
+      </w:r>
+      <w:r>
+        <w:t>Classement des clubs par nombre de podiums (or, argent, bronze) pour chaque mode</w:t>
       </w:r>
     </w:p>
     <w:p>
       <w:r>
-        <w:t>2. Générer les poules (Compétitions à jouer)</w:t>
+        <w:rPr>
+          <w:b/>
+        </w:rPr>
+        <w:t xml:space="preserve">• Clubs les Plus Actifs: </w:t>
       </w:r>
-    </w:p>
-    <w:p>
       <w:r>
-        <w:t>3. Vérifier la composition et ajuster si nécessaire</w:t>
-      </w:r>
-    </w:p>
-    <w:p>
-      <w:r>
-        <w:t>4. Envoyer les convocations par email</w:t>
+        <w:t>Classement par nombre de participations</w:t>
       </w:r>
     </w:p>
     <w:p>
@@ -2162,17 +888,51 @@
         <w:pStyle w:val="Heading2"/>
       </w:pPr>
       <w:r>
-        <w:t>Le jour du tournoi</w:t>
+        <w:t>Onglet Joueurs:</w:t>
       </w:r>
     </w:p>
     <w:p>
       <w:r>
-        <w:t>1. Imprimer les feuilles de poules (fichier Excel)</w:t>
+        <w:rPr>
+          <w:b/>
+        </w:rPr>
+        <w:t xml:space="preserve">• Joueurs les Plus Actifs: </w:t>
+      </w:r>
+      <w:r>
+        <w:t>Top 10 par nombre de compétitions</w:t>
       </w:r>
     </w:p>
     <w:p>
       <w:r>
-        <w:t>2. Gérer les absences/remplacements de dernière minute</w:t>
+        <w:rPr>
+          <w:b/>
+        </w:rPr>
+        <w:t xml:space="preserve">• Meilleures Moyennes: </w:t>
+      </w:r>
+      <w:r>
+        <w:t>Par catégorie sélectionnée</w:t>
+      </w:r>
+    </w:p>
+    <w:p>
+      <w:r>
+        <w:rPr>
+          <w:b/>
+        </w:rPr>
+        <w:t xml:space="preserve">• Meilleures Séries: </w:t>
+      </w:r>
+      <w:r>
+        <w:t>Par catégorie sélectionnée</w:t>
+      </w:r>
+    </w:p>
+    <w:p>
+      <w:r>
+        <w:rPr>
+          <w:b/>
+        </w:rPr>
+        <w:t xml:space="preserve">• Nouveaux Joueurs: </w:t>
+      </w:r>
+      <w:r>
+        <w:t>Première participation dans la saison</w:t>
       </w:r>
     </w:p>
     <w:p>
@@ -2180,22 +940,41 @@
         <w:pStyle w:val="Heading2"/>
       </w:pPr>
       <w:r>
-        <w:t>Après le tournoi</w:t>
+        <w:t>Onglet Général:</w:t>
+      </w:r>
+    </w:p>
+    <w:p>
+      <w:pPr>
+        <w:pStyle w:val="ListBullet"/>
+      </w:pPr>
+      <w:r>
+        <w:t>• Taux de participation par mode (inscriptions vs forfaits)</w:t>
+      </w:r>
+    </w:p>
+    <w:p>
+      <w:pPr>
+        <w:pStyle w:val="ListBullet"/>
+      </w:pPr>
+      <w:r>
+        <w:t>• Répartition par catégorie</w:t>
       </w:r>
     </w:p>
     <w:p>
       <w:r>
-        <w:t>1. Importer les résultats CSV (Fichiers &gt; Tournois joués)</w:t>
+        <w:br w:type="page"/>
+      </w:r>
+    </w:p>
+    <w:p>
+      <w:pPr>
+        <w:pStyle w:val="Heading1"/>
+      </w:pPr>
+      <w:r>
+        <w:t>6. Emailing</w:t>
       </w:r>
     </w:p>
     <w:p>
       <w:r>
-        <w:t>2. Vérifier le classement mis à jour (Classements)</w:t>
-      </w:r>
-    </w:p>
-    <w:p>
-      <w:r>
-        <w:t>3. Envoyer les résultats par email aux participants</w:t>
+        <w:t>Système d'envoi d'emails aux joueurs.</w:t>
       </w:r>
     </w:p>
     <w:p>
@@ -2203,40 +982,356 @@
         <w:pStyle w:val="Heading2"/>
       </w:pPr>
       <w:r>
-        <w:t>Fin de saison (après T3)</w:t>
+        <w:t>Types d'emails:</w:t>
       </w:r>
     </w:p>
     <w:p>
       <w:r>
-        <w:t>1. Préparer la finale : Sélectionner la finale depuis "Compétitions à jouer"</w:t>
+        <w:rPr>
+          <w:b/>
+        </w:rPr>
+        <w:t xml:space="preserve">• Composer: </w:t>
+      </w:r>
+      <w:r>
+        <w:t>Email libre à un ou plusieurs destinataires</w:t>
       </w:r>
     </w:p>
     <w:p>
       <w:r>
-        <w:t>2. Les 4 ou 6 finalistes sont automatiquement chargés</w:t>
+        <w:rPr>
+          <w:b/>
+        </w:rPr>
+        <w:t xml:space="preserve">• Résultats Tournoi: </w:t>
+      </w:r>
+      <w:r>
+        <w:t>Envoi automatique des résultats aux participants</w:t>
       </w:r>
     </w:p>
     <w:p>
       <w:r>
-        <w:t>3. Envoyer les convocations finale (en-tête doré, poule unique)</w:t>
+        <w:rPr>
+          <w:b/>
+        </w:rPr>
+        <w:t xml:space="preserve">• Convocation Finale: </w:t>
+      </w:r>
+      <w:r>
+        <w:t>Convocation pour les finales départementales</w:t>
       </w:r>
     </w:p>
-    <w:p/>
-    <w:p/>
     <w:p>
-      <w:pPr>
-        <w:jc w:val="center"/>
-      </w:pPr>
       <w:r>
-        <w:t>Guide utilisateur - CDBHS Tournois v2.0</w:t>
+        <w:rPr>
+          <w:b/>
+        </w:rPr>
+        <w:t xml:space="preserve">• Gestion Contacts: </w:t>
+      </w:r>
+      <w:r>
+        <w:t>Gestion de la liste de diffusion</w:t>
+      </w:r>
+    </w:p>
+    <w:p>
+      <w:r>
+        <w:rPr>
+          <w:b/>
+        </w:rPr>
+        <w:t xml:space="preserve">• Templates: </w:t>
+      </w:r>
+      <w:r>
+        <w:t>Modèles d'emails réutilisables</w:t>
+      </w:r>
+    </w:p>
+    <w:p>
+      <w:r>
+        <w:rPr>
+          <w:b/>
+        </w:rPr>
+        <w:t xml:space="preserve">• Historique: </w:t>
+      </w:r>
+      <w:r>
+        <w:t>Consultation des emails envoyés</w:t>
+      </w:r>
+    </w:p>
+    <w:p>
+      <w:r>
+        <w:rPr>
+          <w:b/>
+        </w:rPr>
+        <w:t xml:space="preserve">• Programmés: </w:t>
+      </w:r>
+      <w:r>
+        <w:t>Emails planifiés</w:t>
+      </w:r>
+    </w:p>
+    <w:p>
+      <w:r>
+        <w:br w:type="page"/>
       </w:r>
     </w:p>
     <w:p>
       <w:pPr>
-        <w:jc w:val="center"/>
+        <w:pStyle w:val="Heading1"/>
       </w:pPr>
       <w:r>
-        <w:t>Mis à jour le 10 décembre 2025</w:t>
+        <w:t>7. Fichiers (Administration)</w:t>
+      </w:r>
+    </w:p>
+    <w:p>
+      <w:r>
+        <w:t>Menu réservé aux administrateurs pour la gestion des données.</w:t>
+      </w:r>
+    </w:p>
+    <w:p>
+      <w:pPr>
+        <w:pStyle w:val="Heading2"/>
+      </w:pPr>
+      <w:r>
+        <w:t>Sous-menus:</w:t>
+      </w:r>
+    </w:p>
+    <w:p>
+      <w:r>
+        <w:rPr>
+          <w:b/>
+        </w:rPr>
+        <w:t xml:space="preserve">• Joueurs: </w:t>
+      </w:r>
+      <w:r>
+        <w:t>Liste et gestion des joueurs</w:t>
+      </w:r>
+    </w:p>
+    <w:p>
+      <w:r>
+        <w:rPr>
+          <w:b/>
+        </w:rPr>
+        <w:t xml:space="preserve">• Compétitions jouées: </w:t>
+      </w:r>
+      <w:r>
+        <w:t>Accès à la liste des tournois</w:t>
+      </w:r>
+    </w:p>
+    <w:p>
+      <w:r>
+        <w:rPr>
+          <w:b/>
+        </w:rPr>
+        <w:t xml:space="preserve">• Tournois (IONOS): </w:t>
+      </w:r>
+      <w:r>
+        <w:t>Données des tournois importées d'IONOS</w:t>
+      </w:r>
+    </w:p>
+    <w:p>
+      <w:r>
+        <w:rPr>
+          <w:b/>
+        </w:rPr>
+        <w:t xml:space="preserve">• Inscriptions (IONOS): </w:t>
+      </w:r>
+      <w:r>
+        <w:t>Données des inscriptions importées d'IONOS</w:t>
+      </w:r>
+    </w:p>
+    <w:p>
+      <w:r>
+        <w:rPr>
+          <w:b/>
+        </w:rPr>
+        <w:t xml:space="preserve">• Clubs: </w:t>
+      </w:r>
+      <w:r>
+        <w:t>Gestion des clubs et alias</w:t>
+      </w:r>
+    </w:p>
+    <w:p>
+      <w:r>
+        <w:rPr>
+          <w:b/>
+        </w:rPr>
+        <w:t xml:space="preserve">• Import Compétitions: </w:t>
+      </w:r>
+      <w:r>
+        <w:t>Import des résultats de tournois</w:t>
+      </w:r>
+    </w:p>
+    <w:p>
+      <w:r>
+        <w:rPr>
+          <w:b/>
+        </w:rPr>
+        <w:t xml:space="preserve">• Import Joueurs: </w:t>
+      </w:r>
+      <w:r>
+        <w:t>Import de la base joueurs</w:t>
+      </w:r>
+    </w:p>
+    <w:p>
+      <w:r>
+        <w:rPr>
+          <w:b/>
+        </w:rPr>
+        <w:t xml:space="preserve">• Import Tournoi: </w:t>
+      </w:r>
+      <w:r>
+        <w:t>Import d'un tournoi spécifique</w:t>
+      </w:r>
+    </w:p>
+    <w:p>
+      <w:r>
+        <w:br w:type="page"/>
+      </w:r>
+    </w:p>
+    <w:p>
+      <w:pPr>
+        <w:pStyle w:val="Heading1"/>
+      </w:pPr>
+      <w:r>
+        <w:t>8. Paramètres</w:t>
+      </w:r>
+    </w:p>
+    <w:p>
+      <w:r>
+        <w:t>Configuration de l'application (administrateurs uniquement).</w:t>
+      </w:r>
+    </w:p>
+    <w:p>
+      <w:pPr>
+        <w:pStyle w:val="Heading2"/>
+      </w:pPr>
+      <w:r>
+        <w:t>Options disponibles:</w:t>
+      </w:r>
+    </w:p>
+    <w:p>
+      <w:r>
+        <w:rPr>
+          <w:b/>
+        </w:rPr>
+        <w:t xml:space="preserve">• Configuration: </w:t>
+      </w:r>
+      <w:r>
+        <w:t>Paramètres généraux, changement de mot de passe admin</w:t>
+      </w:r>
+    </w:p>
+    <w:p>
+      <w:r>
+        <w:rPr>
+          <w:b/>
+        </w:rPr>
+        <w:t xml:space="preserve">• Calendrier: </w:t>
+      </w:r>
+      <w:r>
+        <w:t>Gestion du calendrier des compétitions</w:t>
+      </w:r>
+    </w:p>
+    <w:p>
+      <w:r>
+        <w:br w:type="page"/>
+      </w:r>
+    </w:p>
+    <w:p>
+      <w:pPr>
+        <w:pStyle w:val="Heading1"/>
+      </w:pPr>
+      <w:r>
+        <w:t>Annexe: Workflow Type - Préparation d'un Tournoi</w:t>
+      </w:r>
+    </w:p>
+    <w:p>
+      <w:r>
+        <w:rPr>
+          <w:i/>
+        </w:rPr>
+        <w:t>Ce workflow décrit les étapes pour préparer une compétition de A à Z.</w:t>
+      </w:r>
+    </w:p>
+    <w:p/>
+    <w:p>
+      <w:r>
+        <w:rPr>
+          <w:b/>
+        </w:rPr>
+        <w:t xml:space="preserve">J-7: Mise à jour IONOS: </w:t>
+      </w:r>
+      <w:r>
+        <w:t>Importer les dernières inscriptions depuis IONOS</w:t>
+      </w:r>
+    </w:p>
+    <w:p>
+      <w:r>
+        <w:rPr>
+          <w:b/>
+        </w:rPr>
+        <w:t xml:space="preserve">J-5: Vérification: </w:t>
+      </w:r>
+      <w:r>
+        <w:t>Vérifier la liste des inscrits, identifier les forfaits</w:t>
+      </w:r>
+    </w:p>
+    <w:p>
+      <w:r>
+        <w:rPr>
+          <w:b/>
+        </w:rPr>
+        <w:t xml:space="preserve">J-3: Génération poules: </w:t>
+      </w:r>
+      <w:r>
+        <w:t>Sélectionner les convoqués et générer les poules</w:t>
+      </w:r>
+    </w:p>
+    <w:p>
+      <w:r>
+        <w:rPr>
+          <w:b/>
+        </w:rPr>
+        <w:t xml:space="preserve">J-3: Convocations: </w:t>
+      </w:r>
+      <w:r>
+        <w:t>Envoyer les emails de convocation via la section Emailing</w:t>
+      </w:r>
+    </w:p>
+    <w:p>
+      <w:r>
+        <w:rPr>
+          <w:b/>
+        </w:rPr>
+        <w:t xml:space="preserve">J-1: Impression: </w:t>
+      </w:r>
+      <w:r>
+        <w:t>Imprimer les feuilles de matches</w:t>
+      </w:r>
+    </w:p>
+    <w:p>
+      <w:r>
+        <w:rPr>
+          <w:b/>
+        </w:rPr>
+        <w:t xml:space="preserve">Jour J: Compétition: </w:t>
+      </w:r>
+      <w:r>
+        <w:t>Déroulement de la compétition</w:t>
+      </w:r>
+    </w:p>
+    <w:p>
+      <w:r>
+        <w:rPr>
+          <w:b/>
+        </w:rPr>
+        <w:t xml:space="preserve">J+1: Import résultats: </w:t>
+      </w:r>
+      <w:r>
+        <w:t>Importer le fichier Excel des résultats</w:t>
+      </w:r>
+    </w:p>
+    <w:p>
+      <w:r>
+        <w:rPr>
+          <w:b/>
+        </w:rPr>
+        <w:t xml:space="preserve">J+1: Communication: </w:t>
+      </w:r>
+      <w:r>
+        <w:t>Envoyer les résultats par email aux participants</w:t>
       </w:r>
     </w:p>
     <w:sectPr>
@@ -2612,10 +1707,6 @@
     <w:name w:val="Normal"/>
     <w:qFormat/>
     <w:rsid w:val="00FC693F"/>
-    <w:rPr>
-      <w:rFonts w:ascii="Calibri" w:hAnsi="Calibri"/>
-      <w:sz w:val="22"/>
-    </w:rPr>
   </w:style>
   <w:style w:type="paragraph" w:styleId="Header">
     <w:name w:val="header"/>
@@ -2679,8 +1770,8 @@
       <w:rFonts w:asciiTheme="majorHAnsi" w:eastAsiaTheme="majorEastAsia" w:hAnsiTheme="majorHAnsi" w:cstheme="majorBidi"/>
       <w:b/>
       <w:bCs/>
-      <w:color w:val="365F91" w:themeColor="accent1" w:themeShade="BF"/>
-      <w:sz w:val="28"/>
+      <w:color w:val="1F4788"/>
+      <w:sz w:val="36"/>
       <w:szCs w:val="28"/>
     </w:rPr>
   </w:style>
@@ -2703,8 +1794,8 @@
       <w:rFonts w:asciiTheme="majorHAnsi" w:eastAsiaTheme="majorEastAsia" w:hAnsiTheme="majorHAnsi" w:cstheme="majorBidi"/>
       <w:b/>
       <w:bCs/>
-      <w:color w:val="4F81BD" w:themeColor="accent1"/>
-      <w:sz w:val="26"/>
+      <w:color w:val="1F4788"/>
+      <w:sz w:val="28"/>
       <w:szCs w:val="26"/>
     </w:rPr>
   </w:style>
@@ -2966,10 +2057,10 @@
     </w:pPr>
     <w:rPr>
       <w:rFonts w:asciiTheme="majorHAnsi" w:eastAsiaTheme="majorEastAsia" w:hAnsiTheme="majorHAnsi" w:cstheme="majorBidi"/>
-      <w:color w:val="17365D" w:themeColor="text2" w:themeShade="BF"/>
+      <w:color w:val="1F4788"/>
       <w:spacing w:val="5"/>
       <w:kern w:val="28"/>
-      <w:sz w:val="52"/>
+      <w:sz w:val="56"/>
       <w:szCs w:val="52"/>
     </w:rPr>
   </w:style>

</xml_diff>